<commit_message>
updated the code with the flow and profile
</commit_message>
<xml_diff>
--- a/routes/uploads/lavanya-resume2014.docx
+++ b/routes/uploads/lavanya-resume2014.docx
@@ -194,7 +194,7 @@
     </w:p>
     <w:p>
       <w:pPr>
-        <w:pStyle w:val="style47"/>
+        <w:pStyle w:val="style50"/>
         <w:tabs>
           <w:tab w:leader="none" w:pos="180" w:val="left"/>
           <w:tab w:leader="none" w:pos="360" w:val="left"/>
@@ -273,7 +273,7 @@
     </w:p>
     <w:p>
       <w:pPr>
-        <w:pStyle w:val="style47"/>
+        <w:pStyle w:val="style50"/>
         <w:numPr>
           <w:ilvl w:val="0"/>
           <w:numId w:val="3"/>
@@ -318,7 +318,7 @@
     </w:p>
     <w:p>
       <w:pPr>
-        <w:pStyle w:val="style47"/>
+        <w:pStyle w:val="style50"/>
         <w:numPr>
           <w:ilvl w:val="0"/>
           <w:numId w:val="3"/>
@@ -358,7 +358,7 @@
     </w:p>
     <w:p>
       <w:pPr>
-        <w:pStyle w:val="style47"/>
+        <w:pStyle w:val="style50"/>
         <w:numPr>
           <w:ilvl w:val="0"/>
           <w:numId w:val="3"/>
@@ -393,7 +393,7 @@
     </w:p>
     <w:p>
       <w:pPr>
-        <w:pStyle w:val="style47"/>
+        <w:pStyle w:val="style50"/>
         <w:numPr>
           <w:ilvl w:val="0"/>
           <w:numId w:val="3"/>
@@ -428,7 +428,7 @@
     </w:p>
     <w:p>
       <w:pPr>
-        <w:pStyle w:val="style47"/>
+        <w:pStyle w:val="style50"/>
         <w:numPr>
           <w:ilvl w:val="0"/>
           <w:numId w:val="3"/>
@@ -476,7 +476,7 @@
     </w:p>
     <w:p>
       <w:pPr>
-        <w:pStyle w:val="style47"/>
+        <w:pStyle w:val="style50"/>
         <w:numPr>
           <w:ilvl w:val="0"/>
           <w:numId w:val="3"/>
@@ -516,7 +516,7 @@
     </w:p>
     <w:p>
       <w:pPr>
-        <w:pStyle w:val="style47"/>
+        <w:pStyle w:val="style50"/>
         <w:numPr>
           <w:ilvl w:val="0"/>
           <w:numId w:val="3"/>
@@ -556,7 +556,7 @@
     </w:p>
     <w:p>
       <w:pPr>
-        <w:pStyle w:val="style47"/>
+        <w:pStyle w:val="style50"/>
         <w:numPr>
           <w:ilvl w:val="0"/>
           <w:numId w:val="3"/>
@@ -583,7 +583,7 @@
     </w:p>
     <w:p>
       <w:pPr>
-        <w:pStyle w:val="style47"/>
+        <w:pStyle w:val="style50"/>
         <w:numPr>
           <w:ilvl w:val="0"/>
           <w:numId w:val="3"/>
@@ -610,7 +610,7 @@
     </w:p>
     <w:p>
       <w:pPr>
-        <w:pStyle w:val="style47"/>
+        <w:pStyle w:val="style50"/>
         <w:tabs>
           <w:tab w:leader="none" w:pos="180" w:val="left"/>
           <w:tab w:leader="none" w:pos="360" w:val="left"/>
@@ -668,66 +668,104 @@
           <w:sz w:val="24"/>
           <w:szCs w:val="24"/>
         </w:rPr>
-        <w:t xml:space="preserve">Project Name: </w:t>
-      </w:r>
-      <w:r>
-        <w:rPr>
-          <w:b/>
-          <w:bCs/>
+        <w:t>Project Name: Ride share (Hybrid Mobile Application)</w:t>
+      </w:r>
+    </w:p>
+    <w:p>
+      <w:pPr>
+        <w:pStyle w:val="style0"/>
+        <w:jc w:val="both"/>
+        <w:rPr>
+          <w:sz w:val="24"/>
+          <w:szCs w:val="24"/>
+        </w:rPr>
+      </w:pPr>
+      <w:r>
+        <w:rPr>
+          <w:b/>
           <w:i/>
           <w:sz w:val="24"/>
           <w:szCs w:val="24"/>
         </w:rPr>
-        <w:t>Ride share</w:t>
-      </w:r>
-      <w:r>
-        <w:rPr>
-          <w:b/>
-          <w:bCs/>
+        <w:t>Overview:</w:t>
+      </w:r>
+      <w:r>
+        <w:rPr>
+          <w:sz w:val="24"/>
+          <w:szCs w:val="24"/>
+        </w:rPr>
+        <w:t xml:space="preserve"> It is a project for a start up in Australia, which is operating in a collaborating consumption space. The hybrid-mobile application allows to share the ride with each other. Pickup and drop details, ride date and time, car details etc can be shared among a group or more.</w:t>
+      </w:r>
+    </w:p>
+    <w:p>
+      <w:pPr>
+        <w:pStyle w:val="style0"/>
+        <w:jc w:val="both"/>
+        <w:rPr>
+          <w:sz w:val="24"/>
+          <w:szCs w:val="24"/>
+        </w:rPr>
+      </w:pPr>
+      <w:r>
+        <w:rPr>
+          <w:b/>
           <w:i/>
           <w:sz w:val="24"/>
           <w:szCs w:val="24"/>
         </w:rPr>
-        <w:t xml:space="preserve"> (</w:t>
-      </w:r>
-      <w:r>
-        <w:rPr>
-          <w:b/>
-          <w:bCs/>
+        <w:t xml:space="preserve">Role played: </w:t>
+      </w:r>
+      <w:r>
+        <w:rPr>
+          <w:sz w:val="24"/>
+          <w:szCs w:val="24"/>
+        </w:rPr>
+        <w:t>Designer.</w:t>
+      </w:r>
+    </w:p>
+    <w:p>
+      <w:pPr>
+        <w:pStyle w:val="style0"/>
+        <w:jc w:val="both"/>
+        <w:rPr>
+          <w:sz w:val="24"/>
+          <w:szCs w:val="24"/>
+        </w:rPr>
+      </w:pPr>
+      <w:r>
+        <w:rPr>
+          <w:b/>
           <w:i/>
           <w:sz w:val="24"/>
           <w:szCs w:val="24"/>
         </w:rPr>
-        <w:t>Hybrid Mobile Application</w:t>
-      </w:r>
-      <w:r>
-        <w:rPr>
-          <w:b/>
-          <w:bCs/>
+        <w:t>Technology used in this role:</w:t>
+      </w:r>
+      <w:r>
+        <w:rPr>
+          <w:sz w:val="24"/>
+          <w:szCs w:val="24"/>
+        </w:rPr>
+        <w:t xml:space="preserve"> Mobile Angular UI, HTML, CSS3, Bootstrap v3.2.0</w:t>
+      </w:r>
+    </w:p>
+    <w:p>
+      <w:pPr>
+        <w:pStyle w:val="style0"/>
+        <w:jc w:val="both"/>
+        <w:rPr>
+          <w:sz w:val="24"/>
+          <w:szCs w:val="24"/>
+        </w:rPr>
+      </w:pPr>
+      <w:r>
+        <w:rPr>
+          <w:b/>
           <w:i/>
           <w:sz w:val="24"/>
           <w:szCs w:val="24"/>
         </w:rPr>
-        <w:t>)</w:t>
-      </w:r>
-    </w:p>
-    <w:p>
-      <w:pPr>
-        <w:pStyle w:val="style0"/>
-        <w:jc w:val="both"/>
-        <w:rPr>
-          <w:sz w:val="24"/>
-          <w:szCs w:val="24"/>
-        </w:rPr>
-      </w:pPr>
-      <w:r>
-        <w:rPr>
-          <w:b/>
-          <w:i/>
-          <w:sz w:val="24"/>
-          <w:szCs w:val="24"/>
-        </w:rPr>
-        <w:t>Overview:</w:t>
+        <w:t>Skills exhibited in this role:</w:t>
       </w:r>
       <w:r>
         <w:rPr>
@@ -736,102 +774,10 @@
         </w:rPr>
         <w:t xml:space="preserve"> </w:t>
       </w:r>
-      <w:r>
-        <w:rPr>
-          <w:sz w:val="24"/>
-          <w:szCs w:val="24"/>
-        </w:rPr>
-        <w:t>It is a project for a start up in Australia, which is operating in a collaborating consumption space. The hybrid-mobile application allows to share the ride with each other. Pickup and drop details, ride date and time, care details etc can be shared among a group or more.</w:t>
-      </w:r>
-    </w:p>
-    <w:p>
-      <w:pPr>
-        <w:pStyle w:val="style0"/>
-        <w:jc w:val="both"/>
-        <w:rPr>
-          <w:sz w:val="24"/>
-          <w:szCs w:val="24"/>
-        </w:rPr>
-      </w:pPr>
-      <w:r>
-        <w:rPr>
-          <w:b/>
-          <w:i/>
-          <w:sz w:val="24"/>
-          <w:szCs w:val="24"/>
-        </w:rPr>
-        <w:t xml:space="preserve">Role played: </w:t>
-      </w:r>
-      <w:r>
-        <w:rPr>
-          <w:sz w:val="24"/>
-          <w:szCs w:val="24"/>
-        </w:rPr>
-        <w:t>Designer.</w:t>
-      </w:r>
-    </w:p>
-    <w:p>
-      <w:pPr>
-        <w:pStyle w:val="style0"/>
-        <w:jc w:val="both"/>
-        <w:rPr>
-          <w:sz w:val="24"/>
-          <w:szCs w:val="24"/>
-        </w:rPr>
-      </w:pPr>
-      <w:r>
-        <w:rPr>
-          <w:b/>
-          <w:i/>
-          <w:sz w:val="24"/>
-          <w:szCs w:val="24"/>
-        </w:rPr>
-        <w:t>Technology used in this role:</w:t>
-      </w:r>
-      <w:r>
-        <w:rPr>
-          <w:sz w:val="24"/>
-          <w:szCs w:val="24"/>
-        </w:rPr>
-        <w:t xml:space="preserve"> </w:t>
-      </w:r>
-      <w:r>
-        <w:rPr>
-          <w:sz w:val="24"/>
-          <w:szCs w:val="24"/>
-        </w:rPr>
-        <w:t>Mobile Angular UI, HTML, CSS3, Bootstrap v3.2.0</w:t>
-      </w:r>
-    </w:p>
-    <w:p>
-      <w:pPr>
-        <w:pStyle w:val="style0"/>
-        <w:jc w:val="both"/>
-        <w:rPr>
-          <w:sz w:val="24"/>
-          <w:szCs w:val="24"/>
-        </w:rPr>
-      </w:pPr>
-      <w:r>
-        <w:rPr>
-          <w:b/>
-          <w:i/>
-          <w:sz w:val="24"/>
-          <w:szCs w:val="24"/>
-        </w:rPr>
-        <w:t>Skills exhibited in this role:</w:t>
-      </w:r>
-      <w:r>
-        <w:rPr>
-          <w:sz w:val="24"/>
-          <w:szCs w:val="24"/>
-        </w:rPr>
-        <w:t xml:space="preserve"> </w:t>
-      </w:r>
-    </w:p>
-    <w:p>
-      <w:pPr>
-        <w:pStyle w:val="style44"/>
+    </w:p>
+    <w:p>
+      <w:pPr>
+        <w:pStyle w:val="style47"/>
         <w:numPr>
           <w:ilvl w:val="0"/>
           <w:numId w:val="4"/>
@@ -849,26 +795,12 @@
           <w:sz w:val="24"/>
           <w:szCs w:val="24"/>
         </w:rPr>
-        <w:t>Created the responsive design using HTML, CSS</w:t>
-      </w:r>
-      <w:r>
-        <w:rPr>
-          <w:sz w:val="24"/>
-          <w:szCs w:val="24"/>
-        </w:rPr>
-        <w:t>3</w:t>
-      </w:r>
-      <w:r>
-        <w:rPr>
-          <w:sz w:val="24"/>
-          <w:szCs w:val="24"/>
-        </w:rPr>
-        <w:t xml:space="preserve"> using bootstrap as the framework.</w:t>
-      </w:r>
-    </w:p>
-    <w:p>
-      <w:pPr>
-        <w:pStyle w:val="style44"/>
+        <w:t>Created the responsive design using HTML, CSS3 using bootstrap as the framework.</w:t>
+      </w:r>
+    </w:p>
+    <w:p>
+      <w:pPr>
+        <w:pStyle w:val="style47"/>
         <w:numPr>
           <w:ilvl w:val="0"/>
           <w:numId w:val="4"/>
@@ -886,40 +818,12 @@
           <w:sz w:val="24"/>
           <w:szCs w:val="24"/>
         </w:rPr>
-        <w:t>Created the responsive design using HTML, CSS</w:t>
-      </w:r>
-      <w:r>
-        <w:rPr>
-          <w:sz w:val="24"/>
-          <w:szCs w:val="24"/>
-        </w:rPr>
-        <w:t>3</w:t>
-      </w:r>
-      <w:r>
-        <w:rPr>
-          <w:sz w:val="24"/>
-          <w:szCs w:val="24"/>
-        </w:rPr>
-        <w:t xml:space="preserve"> using </w:t>
-      </w:r>
-      <w:r>
-        <w:rPr>
-          <w:sz w:val="24"/>
-          <w:szCs w:val="24"/>
-        </w:rPr>
-        <w:t>Mobile Angular UI</w:t>
-      </w:r>
-      <w:r>
-        <w:rPr>
-          <w:sz w:val="24"/>
-          <w:szCs w:val="24"/>
-        </w:rPr>
-        <w:t xml:space="preserve"> as the framework.</w:t>
-      </w:r>
-    </w:p>
-    <w:p>
-      <w:pPr>
-        <w:pStyle w:val="style44"/>
+        <w:t>Created the responsive design using HTML, CSS3 using Mobile Angular UI as the framework.</w:t>
+      </w:r>
+    </w:p>
+    <w:p>
+      <w:pPr>
+        <w:pStyle w:val="style47"/>
         <w:numPr>
           <w:ilvl w:val="0"/>
           <w:numId w:val="4"/>
@@ -942,7 +846,7 @@
     </w:p>
     <w:p>
       <w:pPr>
-        <w:pStyle w:val="style44"/>
+        <w:pStyle w:val="style47"/>
         <w:numPr>
           <w:ilvl w:val="0"/>
           <w:numId w:val="4"/>
@@ -965,7 +869,7 @@
     </w:p>
     <w:p>
       <w:pPr>
-        <w:pStyle w:val="style47"/>
+        <w:pStyle w:val="style50"/>
         <w:tabs>
           <w:tab w:leader="none" w:pos="180" w:val="left"/>
           <w:tab w:leader="none" w:pos="360" w:val="left"/>
@@ -1002,27 +906,59 @@
           <w:sz w:val="24"/>
           <w:szCs w:val="24"/>
         </w:rPr>
-        <w:t xml:space="preserve">Project Name: </w:t>
-      </w:r>
-      <w:r>
-        <w:rPr>
-          <w:b/>
-          <w:bCs/>
+        <w:t>Project Name: Template-designing (using Qruize media Editor)</w:t>
+      </w:r>
+    </w:p>
+    <w:p>
+      <w:pPr>
+        <w:pStyle w:val="style0"/>
+        <w:jc w:val="both"/>
+        <w:rPr>
+          <w:sz w:val="24"/>
+          <w:szCs w:val="24"/>
+        </w:rPr>
+      </w:pPr>
+      <w:r>
+        <w:rPr>
+          <w:b/>
           <w:i/>
           <w:sz w:val="24"/>
           <w:szCs w:val="24"/>
         </w:rPr>
-        <w:t>T</w:t>
-      </w:r>
-      <w:r>
-        <w:rPr>
-          <w:b/>
-          <w:bCs/>
+        <w:t>Overview:</w:t>
+      </w:r>
+      <w:r>
+        <w:rPr>
+          <w:sz w:val="24"/>
+          <w:szCs w:val="24"/>
+        </w:rPr>
+        <w:t xml:space="preserve"> Qruize Media Editor is a platform that provide widgets to build a static website template </w:t>
+      </w:r>
+    </w:p>
+    <w:p>
+      <w:pPr>
+        <w:pStyle w:val="style0"/>
+        <w:jc w:val="both"/>
+        <w:rPr>
+          <w:sz w:val="24"/>
+          <w:szCs w:val="24"/>
+        </w:rPr>
+      </w:pPr>
+      <w:r>
+        <w:rPr>
+          <w:b/>
           <w:i/>
           <w:sz w:val="24"/>
           <w:szCs w:val="24"/>
         </w:rPr>
-        <w:t>emplate-designing (using Qruize media Editor)</w:t>
+        <w:t xml:space="preserve">Role played: </w:t>
+      </w:r>
+      <w:r>
+        <w:rPr>
+          <w:sz w:val="24"/>
+          <w:szCs w:val="24"/>
+        </w:rPr>
+        <w:t>Designer.</w:t>
       </w:r>
     </w:p>
     <w:p>
@@ -1041,58 +977,6 @@
           <w:sz w:val="24"/>
           <w:szCs w:val="24"/>
         </w:rPr>
-        <w:t>Overview:</w:t>
-      </w:r>
-      <w:r>
-        <w:rPr>
-          <w:sz w:val="24"/>
-          <w:szCs w:val="24"/>
-        </w:rPr>
-        <w:t xml:space="preserve"> Qruize Media Editor is a platform that provide widgets to build a static website template </w:t>
-      </w:r>
-    </w:p>
-    <w:p>
-      <w:pPr>
-        <w:pStyle w:val="style0"/>
-        <w:jc w:val="both"/>
-        <w:rPr>
-          <w:sz w:val="24"/>
-          <w:szCs w:val="24"/>
-        </w:rPr>
-      </w:pPr>
-      <w:r>
-        <w:rPr>
-          <w:b/>
-          <w:i/>
-          <w:sz w:val="24"/>
-          <w:szCs w:val="24"/>
-        </w:rPr>
-        <w:t xml:space="preserve">Role played: </w:t>
-      </w:r>
-      <w:r>
-        <w:rPr>
-          <w:sz w:val="24"/>
-          <w:szCs w:val="24"/>
-        </w:rPr>
-        <w:t>Designer.</w:t>
-      </w:r>
-    </w:p>
-    <w:p>
-      <w:pPr>
-        <w:pStyle w:val="style0"/>
-        <w:jc w:val="both"/>
-        <w:rPr>
-          <w:sz w:val="24"/>
-          <w:szCs w:val="24"/>
-        </w:rPr>
-      </w:pPr>
-      <w:r>
-        <w:rPr>
-          <w:b/>
-          <w:i/>
-          <w:sz w:val="24"/>
-          <w:szCs w:val="24"/>
-        </w:rPr>
         <w:t>Skills exhibited in this role:</w:t>
       </w:r>
       <w:r>
@@ -1105,7 +989,7 @@
     </w:p>
     <w:p>
       <w:pPr>
-        <w:pStyle w:val="style44"/>
+        <w:pStyle w:val="style47"/>
         <w:numPr>
           <w:ilvl w:val="0"/>
           <w:numId w:val="4"/>
@@ -1128,7 +1012,7 @@
     </w:p>
     <w:p>
       <w:pPr>
-        <w:pStyle w:val="style44"/>
+        <w:pStyle w:val="style47"/>
         <w:spacing w:after="0" w:before="0"/>
         <w:contextualSpacing w:val="false"/>
         <w:jc w:val="both"/>
@@ -1174,7 +1058,7 @@
     </w:p>
     <w:p>
       <w:pPr>
-        <w:pStyle w:val="style44"/>
+        <w:pStyle w:val="style47"/>
         <w:numPr>
           <w:ilvl w:val="0"/>
           <w:numId w:val="4"/>
@@ -1197,7 +1081,7 @@
     </w:p>
     <w:p>
       <w:pPr>
-        <w:pStyle w:val="style47"/>
+        <w:pStyle w:val="style50"/>
         <w:tabs>
           <w:tab w:leader="none" w:pos="180" w:val="left"/>
           <w:tab w:leader="none" w:pos="360" w:val="left"/>
@@ -1343,7 +1227,7 @@
     </w:p>
     <w:p>
       <w:pPr>
-        <w:pStyle w:val="style44"/>
+        <w:pStyle w:val="style47"/>
         <w:numPr>
           <w:ilvl w:val="0"/>
           <w:numId w:val="4"/>
@@ -1366,7 +1250,7 @@
     </w:p>
     <w:p>
       <w:pPr>
-        <w:pStyle w:val="style44"/>
+        <w:pStyle w:val="style47"/>
         <w:numPr>
           <w:ilvl w:val="0"/>
           <w:numId w:val="4"/>
@@ -1391,7 +1275,7 @@
     </w:p>
     <w:p>
       <w:pPr>
-        <w:pStyle w:val="style44"/>
+        <w:pStyle w:val="style47"/>
         <w:numPr>
           <w:ilvl w:val="0"/>
           <w:numId w:val="4"/>
@@ -1414,7 +1298,7 @@
     </w:p>
     <w:p>
       <w:pPr>
-        <w:pStyle w:val="style44"/>
+        <w:pStyle w:val="style47"/>
         <w:numPr>
           <w:ilvl w:val="0"/>
           <w:numId w:val="4"/>
@@ -1437,7 +1321,7 @@
     </w:p>
     <w:p>
       <w:pPr>
-        <w:pStyle w:val="style44"/>
+        <w:pStyle w:val="style47"/>
         <w:numPr>
           <w:ilvl w:val="0"/>
           <w:numId w:val="4"/>
@@ -1460,7 +1344,7 @@
     </w:p>
     <w:p>
       <w:pPr>
-        <w:pStyle w:val="style47"/>
+        <w:pStyle w:val="style50"/>
         <w:tabs>
           <w:tab w:leader="none" w:pos="180" w:val="left"/>
           <w:tab w:leader="none" w:pos="360" w:val="left"/>
@@ -1606,7 +1490,7 @@
     </w:p>
     <w:p>
       <w:pPr>
-        <w:pStyle w:val="style44"/>
+        <w:pStyle w:val="style47"/>
         <w:numPr>
           <w:ilvl w:val="0"/>
           <w:numId w:val="4"/>
@@ -1629,7 +1513,7 @@
     </w:p>
     <w:p>
       <w:pPr>
-        <w:pStyle w:val="style44"/>
+        <w:pStyle w:val="style47"/>
         <w:numPr>
           <w:ilvl w:val="0"/>
           <w:numId w:val="4"/>
@@ -1652,7 +1536,7 @@
     </w:p>
     <w:p>
       <w:pPr>
-        <w:pStyle w:val="style44"/>
+        <w:pStyle w:val="style47"/>
         <w:numPr>
           <w:ilvl w:val="0"/>
           <w:numId w:val="4"/>
@@ -1675,7 +1559,7 @@
     </w:p>
     <w:p>
       <w:pPr>
-        <w:pStyle w:val="style44"/>
+        <w:pStyle w:val="style47"/>
         <w:numPr>
           <w:ilvl w:val="0"/>
           <w:numId w:val="4"/>
@@ -1846,7 +1730,7 @@
     </w:p>
     <w:p>
       <w:pPr>
-        <w:pStyle w:val="style44"/>
+        <w:pStyle w:val="style47"/>
         <w:numPr>
           <w:ilvl w:val="0"/>
           <w:numId w:val="4"/>
@@ -1869,7 +1753,7 @@
     </w:p>
     <w:p>
       <w:pPr>
-        <w:pStyle w:val="style44"/>
+        <w:pStyle w:val="style47"/>
         <w:numPr>
           <w:ilvl w:val="0"/>
           <w:numId w:val="4"/>
@@ -1901,7 +1785,7 @@
     </w:p>
     <w:p>
       <w:pPr>
-        <w:pStyle w:val="style44"/>
+        <w:pStyle w:val="style47"/>
         <w:numPr>
           <w:ilvl w:val="0"/>
           <w:numId w:val="4"/>
@@ -1924,7 +1808,7 @@
     </w:p>
     <w:p>
       <w:pPr>
-        <w:pStyle w:val="style44"/>
+        <w:pStyle w:val="style47"/>
         <w:spacing w:after="0" w:before="0"/>
         <w:contextualSpacing w:val="false"/>
         <w:jc w:val="both"/>
@@ -1961,7 +1845,7 @@
     </w:p>
     <w:p>
       <w:pPr>
-        <w:pStyle w:val="style44"/>
+        <w:pStyle w:val="style47"/>
         <w:spacing w:after="0" w:before="0"/>
         <w:ind w:hanging="0" w:left="0" w:right="0"/>
         <w:contextualSpacing w:val="false"/>
@@ -1974,7 +1858,7 @@
     </w:p>
     <w:p>
       <w:pPr>
-        <w:pStyle w:val="style44"/>
+        <w:pStyle w:val="style47"/>
         <w:spacing w:after="0" w:before="0"/>
         <w:ind w:hanging="0" w:left="0" w:right="0"/>
         <w:contextualSpacing w:val="false"/>
@@ -2003,7 +1887,7 @@
     </w:p>
     <w:p>
       <w:pPr>
-        <w:pStyle w:val="style44"/>
+        <w:pStyle w:val="style47"/>
         <w:spacing w:after="0" w:before="0"/>
         <w:ind w:hanging="0" w:left="0" w:right="0"/>
         <w:contextualSpacing w:val="false"/>
@@ -2016,7 +1900,7 @@
     </w:p>
     <w:p>
       <w:pPr>
-        <w:pStyle w:val="style44"/>
+        <w:pStyle w:val="style47"/>
         <w:spacing w:after="0" w:before="0"/>
         <w:ind w:hanging="0" w:left="0" w:right="0"/>
         <w:contextualSpacing w:val="false"/>
@@ -2045,7 +1929,7 @@
     </w:p>
     <w:p>
       <w:pPr>
-        <w:pStyle w:val="style44"/>
+        <w:pStyle w:val="style47"/>
         <w:spacing w:after="0" w:before="0"/>
         <w:ind w:hanging="0" w:left="0" w:right="0"/>
         <w:contextualSpacing w:val="false"/>
@@ -2121,7 +2005,7 @@
     <w:tbl>
       <w:tblPr>
         <w:jc w:val="left"/>
-        <w:tblInd w:type="dxa" w:w="-247"/>
+        <w:tblInd w:type="dxa" w:w="-252"/>
         <w:tblBorders>
           <w:top w:color="00000A" w:space="0" w:sz="4" w:val="single"/>
           <w:left w:color="00000A" w:space="0" w:sz="4" w:val="single"/>
@@ -2132,17 +2016,17 @@
         </w:tblBorders>
         <w:tblCellMar>
           <w:top w:type="dxa" w:w="0"/>
-          <w:left w:type="dxa" w:w="88"/>
+          <w:left w:type="dxa" w:w="83"/>
           <w:bottom w:type="dxa" w:w="0"/>
           <w:right w:type="dxa" w:w="108"/>
         </w:tblCellMar>
       </w:tblPr>
       <w:tblGrid>
-        <w:gridCol w:w="1647"/>
+        <w:gridCol w:w="1646"/>
         <w:gridCol w:w="2824"/>
-        <w:gridCol w:w="2401"/>
-        <w:gridCol w:w="1770"/>
-        <w:gridCol w:w="1766"/>
+        <w:gridCol w:w="2400"/>
+        <w:gridCol w:w="1769"/>
+        <w:gridCol w:w="1769"/>
       </w:tblGrid>
       <w:tr>
         <w:trPr>
@@ -2151,7 +2035,7 @@
         </w:trPr>
         <w:tc>
           <w:tcPr>
-            <w:tcW w:type="dxa" w:w="1647"/>
+            <w:tcW w:type="dxa" w:w="1646"/>
             <w:tcBorders>
               <w:top w:color="00000A" w:space="0" w:sz="4" w:val="single"/>
               <w:left w:color="00000A" w:space="0" w:sz="4" w:val="single"/>
@@ -2160,7 +2044,7 @@
             </w:tcBorders>
             <w:shd w:fill="FFFFFF" w:val="clear"/>
             <w:tcMar>
-              <w:left w:type="dxa" w:w="88"/>
+              <w:left w:type="dxa" w:w="83"/>
             </w:tcMar>
           </w:tcPr>
           <w:p>
@@ -2217,7 +2101,7 @@
             </w:tcBorders>
             <w:shd w:fill="FFFFFF" w:val="clear"/>
             <w:tcMar>
-              <w:left w:type="dxa" w:w="88"/>
+              <w:left w:type="dxa" w:w="83"/>
             </w:tcMar>
           </w:tcPr>
           <w:p>
@@ -2265,7 +2149,7 @@
         </w:tc>
         <w:tc>
           <w:tcPr>
-            <w:tcW w:type="dxa" w:w="2401"/>
+            <w:tcW w:type="dxa" w:w="2400"/>
             <w:tcBorders>
               <w:top w:color="00000A" w:space="0" w:sz="4" w:val="single"/>
               <w:left w:color="00000A" w:space="0" w:sz="4" w:val="single"/>
@@ -2274,7 +2158,7 @@
             </w:tcBorders>
             <w:shd w:fill="FFFFFF" w:val="clear"/>
             <w:tcMar>
-              <w:left w:type="dxa" w:w="88"/>
+              <w:left w:type="dxa" w:w="83"/>
             </w:tcMar>
           </w:tcPr>
           <w:p>
@@ -2313,7 +2197,7 @@
         </w:tc>
         <w:tc>
           <w:tcPr>
-            <w:tcW w:type="dxa" w:w="1770"/>
+            <w:tcW w:type="dxa" w:w="1769"/>
             <w:tcBorders>
               <w:top w:color="00000A" w:space="0" w:sz="4" w:val="single"/>
               <w:left w:color="00000A" w:space="0" w:sz="4" w:val="single"/>
@@ -2322,7 +2206,7 @@
             </w:tcBorders>
             <w:shd w:fill="FFFFFF" w:val="clear"/>
             <w:tcMar>
-              <w:left w:type="dxa" w:w="88"/>
+              <w:left w:type="dxa" w:w="83"/>
             </w:tcMar>
           </w:tcPr>
           <w:p>
@@ -2361,7 +2245,7 @@
         </w:tc>
         <w:tc>
           <w:tcPr>
-            <w:tcW w:type="dxa" w:w="1766"/>
+            <w:tcW w:type="dxa" w:w="1769"/>
             <w:tcBorders>
               <w:top w:color="00000A" w:space="0" w:sz="4" w:val="single"/>
               <w:left w:color="00000A" w:space="0" w:sz="4" w:val="single"/>
@@ -2370,7 +2254,7 @@
             </w:tcBorders>
             <w:shd w:fill="FFFFFF" w:val="clear"/>
             <w:tcMar>
-              <w:left w:type="dxa" w:w="88"/>
+              <w:left w:type="dxa" w:w="83"/>
             </w:tcMar>
           </w:tcPr>
           <w:p>
@@ -2424,7 +2308,7 @@
         </w:trPr>
         <w:tc>
           <w:tcPr>
-            <w:tcW w:type="dxa" w:w="1647"/>
+            <w:tcW w:type="dxa" w:w="1646"/>
             <w:tcBorders>
               <w:top w:color="00000A" w:space="0" w:sz="4" w:val="single"/>
               <w:left w:color="00000A" w:space="0" w:sz="4" w:val="single"/>
@@ -2433,7 +2317,7 @@
             </w:tcBorders>
             <w:shd w:fill="FFFFFF" w:val="clear"/>
             <w:tcMar>
-              <w:left w:type="dxa" w:w="88"/>
+              <w:left w:type="dxa" w:w="83"/>
             </w:tcMar>
           </w:tcPr>
           <w:p>
@@ -2501,7 +2385,7 @@
             </w:tcBorders>
             <w:shd w:fill="FFFFFF" w:val="clear"/>
             <w:tcMar>
-              <w:left w:type="dxa" w:w="88"/>
+              <w:left w:type="dxa" w:w="83"/>
             </w:tcMar>
           </w:tcPr>
           <w:p>
@@ -2536,7 +2420,7 @@
         </w:tc>
         <w:tc>
           <w:tcPr>
-            <w:tcW w:type="dxa" w:w="2401"/>
+            <w:tcW w:type="dxa" w:w="2400"/>
             <w:tcBorders>
               <w:top w:color="00000A" w:space="0" w:sz="4" w:val="single"/>
               <w:left w:color="00000A" w:space="0" w:sz="4" w:val="single"/>
@@ -2545,7 +2429,7 @@
             </w:tcBorders>
             <w:shd w:fill="FFFFFF" w:val="clear"/>
             <w:tcMar>
-              <w:left w:type="dxa" w:w="88"/>
+              <w:left w:type="dxa" w:w="83"/>
             </w:tcMar>
           </w:tcPr>
           <w:p>
@@ -2598,7 +2482,7 @@
         </w:tc>
         <w:tc>
           <w:tcPr>
-            <w:tcW w:type="dxa" w:w="1770"/>
+            <w:tcW w:type="dxa" w:w="1769"/>
             <w:tcBorders>
               <w:top w:color="00000A" w:space="0" w:sz="4" w:val="single"/>
               <w:left w:color="00000A" w:space="0" w:sz="4" w:val="single"/>
@@ -2607,7 +2491,7 @@
             </w:tcBorders>
             <w:shd w:fill="FFFFFF" w:val="clear"/>
             <w:tcMar>
-              <w:left w:type="dxa" w:w="88"/>
+              <w:left w:type="dxa" w:w="83"/>
             </w:tcMar>
           </w:tcPr>
           <w:p>
@@ -2644,7 +2528,7 @@
         </w:tc>
         <w:tc>
           <w:tcPr>
-            <w:tcW w:type="dxa" w:w="1766"/>
+            <w:tcW w:type="dxa" w:w="1769"/>
             <w:tcBorders>
               <w:top w:color="00000A" w:space="0" w:sz="4" w:val="single"/>
               <w:left w:color="00000A" w:space="0" w:sz="4" w:val="single"/>
@@ -2653,7 +2537,7 @@
             </w:tcBorders>
             <w:shd w:fill="FFFFFF" w:val="clear"/>
             <w:tcMar>
-              <w:left w:type="dxa" w:w="88"/>
+              <w:left w:type="dxa" w:w="83"/>
             </w:tcMar>
           </w:tcPr>
           <w:p>
@@ -2718,7 +2602,7 @@
         </w:trPr>
         <w:tc>
           <w:tcPr>
-            <w:tcW w:type="dxa" w:w="1647"/>
+            <w:tcW w:type="dxa" w:w="1646"/>
             <w:tcBorders>
               <w:top w:color="00000A" w:space="0" w:sz="4" w:val="single"/>
               <w:left w:color="00000A" w:space="0" w:sz="4" w:val="single"/>
@@ -2727,7 +2611,7 @@
             </w:tcBorders>
             <w:shd w:fill="FFFFFF" w:val="clear"/>
             <w:tcMar>
-              <w:left w:type="dxa" w:w="88"/>
+              <w:left w:type="dxa" w:w="83"/>
             </w:tcMar>
           </w:tcPr>
           <w:p>
@@ -2795,7 +2679,7 @@
             </w:tcBorders>
             <w:shd w:fill="FFFFFF" w:val="clear"/>
             <w:tcMar>
-              <w:left w:type="dxa" w:w="88"/>
+              <w:left w:type="dxa" w:w="83"/>
             </w:tcMar>
           </w:tcPr>
           <w:p>
@@ -2837,7 +2721,7 @@
         </w:tc>
         <w:tc>
           <w:tcPr>
-            <w:tcW w:type="dxa" w:w="2401"/>
+            <w:tcW w:type="dxa" w:w="2400"/>
             <w:tcBorders>
               <w:top w:color="00000A" w:space="0" w:sz="4" w:val="single"/>
               <w:left w:color="00000A" w:space="0" w:sz="4" w:val="single"/>
@@ -2846,7 +2730,7 @@
             </w:tcBorders>
             <w:shd w:fill="FFFFFF" w:val="clear"/>
             <w:tcMar>
-              <w:left w:type="dxa" w:w="88"/>
+              <w:left w:type="dxa" w:w="83"/>
             </w:tcMar>
           </w:tcPr>
           <w:p>
@@ -2881,7 +2765,7 @@
         </w:tc>
         <w:tc>
           <w:tcPr>
-            <w:tcW w:type="dxa" w:w="1770"/>
+            <w:tcW w:type="dxa" w:w="1769"/>
             <w:tcBorders>
               <w:top w:color="00000A" w:space="0" w:sz="4" w:val="single"/>
               <w:left w:color="00000A" w:space="0" w:sz="4" w:val="single"/>
@@ -2890,7 +2774,7 @@
             </w:tcBorders>
             <w:shd w:fill="FFFFFF" w:val="clear"/>
             <w:tcMar>
-              <w:left w:type="dxa" w:w="88"/>
+              <w:left w:type="dxa" w:w="83"/>
             </w:tcMar>
           </w:tcPr>
           <w:p>
@@ -2927,7 +2811,7 @@
         </w:tc>
         <w:tc>
           <w:tcPr>
-            <w:tcW w:type="dxa" w:w="1766"/>
+            <w:tcW w:type="dxa" w:w="1769"/>
             <w:tcBorders>
               <w:top w:color="00000A" w:space="0" w:sz="4" w:val="single"/>
               <w:left w:color="00000A" w:space="0" w:sz="4" w:val="single"/>
@@ -2936,7 +2820,7 @@
             </w:tcBorders>
             <w:shd w:fill="FFFFFF" w:val="clear"/>
             <w:tcMar>
-              <w:left w:type="dxa" w:w="88"/>
+              <w:left w:type="dxa" w:w="83"/>
             </w:tcMar>
           </w:tcPr>
           <w:p>
@@ -2987,7 +2871,7 @@
         </w:trPr>
         <w:tc>
           <w:tcPr>
-            <w:tcW w:type="dxa" w:w="1647"/>
+            <w:tcW w:type="dxa" w:w="1646"/>
             <w:tcBorders>
               <w:top w:color="00000A" w:space="0" w:sz="4" w:val="single"/>
               <w:left w:color="00000A" w:space="0" w:sz="4" w:val="single"/>
@@ -2996,7 +2880,7 @@
             </w:tcBorders>
             <w:shd w:fill="FFFFFF" w:val="clear"/>
             <w:tcMar>
-              <w:left w:type="dxa" w:w="88"/>
+              <w:left w:type="dxa" w:w="83"/>
             </w:tcMar>
           </w:tcPr>
           <w:p>
@@ -3053,7 +2937,7 @@
             </w:tcBorders>
             <w:shd w:fill="FFFFFF" w:val="clear"/>
             <w:tcMar>
-              <w:left w:type="dxa" w:w="88"/>
+              <w:left w:type="dxa" w:w="83"/>
             </w:tcMar>
           </w:tcPr>
           <w:p>
@@ -3088,7 +2972,7 @@
         </w:tc>
         <w:tc>
           <w:tcPr>
-            <w:tcW w:type="dxa" w:w="2401"/>
+            <w:tcW w:type="dxa" w:w="2400"/>
             <w:tcBorders>
               <w:top w:color="00000A" w:space="0" w:sz="4" w:val="single"/>
               <w:left w:color="00000A" w:space="0" w:sz="4" w:val="single"/>
@@ -3097,7 +2981,7 @@
             </w:tcBorders>
             <w:shd w:fill="FFFFFF" w:val="clear"/>
             <w:tcMar>
-              <w:left w:type="dxa" w:w="88"/>
+              <w:left w:type="dxa" w:w="83"/>
             </w:tcMar>
           </w:tcPr>
           <w:p>
@@ -3133,7 +3017,7 @@
         </w:tc>
         <w:tc>
           <w:tcPr>
-            <w:tcW w:type="dxa" w:w="1770"/>
+            <w:tcW w:type="dxa" w:w="1769"/>
             <w:tcBorders>
               <w:top w:color="00000A" w:space="0" w:sz="4" w:val="single"/>
               <w:left w:color="00000A" w:space="0" w:sz="4" w:val="single"/>
@@ -3142,7 +3026,7 @@
             </w:tcBorders>
             <w:shd w:fill="FFFFFF" w:val="clear"/>
             <w:tcMar>
-              <w:left w:type="dxa" w:w="88"/>
+              <w:left w:type="dxa" w:w="83"/>
             </w:tcMar>
           </w:tcPr>
           <w:p>
@@ -3179,7 +3063,7 @@
         </w:tc>
         <w:tc>
           <w:tcPr>
-            <w:tcW w:type="dxa" w:w="1766"/>
+            <w:tcW w:type="dxa" w:w="1769"/>
             <w:tcBorders>
               <w:top w:color="00000A" w:space="0" w:sz="4" w:val="single"/>
               <w:left w:color="00000A" w:space="0" w:sz="4" w:val="single"/>
@@ -3188,7 +3072,7 @@
             </w:tcBorders>
             <w:shd w:fill="FFFFFF" w:val="clear"/>
             <w:tcMar>
-              <w:left w:type="dxa" w:w="88"/>
+              <w:left w:type="dxa" w:w="83"/>
             </w:tcMar>
           </w:tcPr>
           <w:p>
@@ -3310,7 +3194,7 @@
         </w:tblCellMar>
       </w:tblPr>
       <w:tblGrid>
-        <w:gridCol w:w="3516"/>
+        <w:gridCol w:w="3515"/>
         <w:gridCol w:w="6144"/>
       </w:tblGrid>
       <w:tr>
@@ -3320,7 +3204,7 @@
         </w:trPr>
         <w:tc>
           <w:tcPr>
-            <w:tcW w:type="dxa" w:w="3516"/>
+            <w:tcW w:type="dxa" w:w="3515"/>
             <w:tcBorders>
               <w:top w:val="nil"/>
               <w:left w:val="nil"/>
@@ -3388,7 +3272,7 @@
         </w:trPr>
         <w:tc>
           <w:tcPr>
-            <w:tcW w:type="dxa" w:w="3516"/>
+            <w:tcW w:type="dxa" w:w="3515"/>
             <w:tcBorders>
               <w:top w:val="nil"/>
               <w:left w:val="nil"/>
@@ -3456,7 +3340,7 @@
         </w:trPr>
         <w:tc>
           <w:tcPr>
-            <w:tcW w:type="dxa" w:w="3516"/>
+            <w:tcW w:type="dxa" w:w="3515"/>
             <w:tcBorders>
               <w:top w:val="nil"/>
               <w:left w:val="nil"/>
@@ -3547,7 +3431,7 @@
     </w:p>
     <w:p>
       <w:pPr>
-        <w:pStyle w:val="style44"/>
+        <w:pStyle w:val="style47"/>
         <w:numPr>
           <w:ilvl w:val="0"/>
           <w:numId w:val="2"/>
@@ -3568,7 +3452,7 @@
     </w:p>
     <w:p>
       <w:pPr>
-        <w:pStyle w:val="style44"/>
+        <w:pStyle w:val="style47"/>
         <w:numPr>
           <w:ilvl w:val="0"/>
           <w:numId w:val="2"/>
@@ -3589,7 +3473,7 @@
     </w:p>
     <w:p>
       <w:pPr>
-        <w:pStyle w:val="style44"/>
+        <w:pStyle w:val="style47"/>
         <w:numPr>
           <w:ilvl w:val="0"/>
           <w:numId w:val="2"/>
@@ -3633,7 +3517,7 @@
     </w:p>
     <w:p>
       <w:pPr>
-        <w:pStyle w:val="style44"/>
+        <w:pStyle w:val="style47"/>
         <w:numPr>
           <w:ilvl w:val="0"/>
           <w:numId w:val="1"/>
@@ -3831,7 +3715,7 @@
     </w:p>
     <w:p>
       <w:pPr>
-        <w:pStyle w:val="style44"/>
+        <w:pStyle w:val="style47"/>
         <w:tabs>
           <w:tab w:leader="none" w:pos="720" w:val="left"/>
           <w:tab w:leader="none" w:pos="3690" w:val="left"/>
@@ -3859,7 +3743,7 @@
     </w:p>
     <w:p>
       <w:pPr>
-        <w:pStyle w:val="style44"/>
+        <w:pStyle w:val="style47"/>
         <w:tabs>
           <w:tab w:leader="none" w:pos="720" w:val="left"/>
           <w:tab w:leader="none" w:pos="3690" w:val="left"/>
@@ -3887,7 +3771,7 @@
     </w:p>
     <w:p>
       <w:pPr>
-        <w:pStyle w:val="style44"/>
+        <w:pStyle w:val="style47"/>
         <w:numPr>
           <w:ilvl w:val="0"/>
           <w:numId w:val="5"/>
@@ -3931,7 +3815,7 @@
     </w:p>
     <w:p>
       <w:pPr>
-        <w:pStyle w:val="style44"/>
+        <w:pStyle w:val="style47"/>
         <w:numPr>
           <w:ilvl w:val="0"/>
           <w:numId w:val="5"/>
@@ -3975,7 +3859,7 @@
     </w:p>
     <w:p>
       <w:pPr>
-        <w:pStyle w:val="style44"/>
+        <w:pStyle w:val="style47"/>
         <w:numPr>
           <w:ilvl w:val="0"/>
           <w:numId w:val="5"/>
@@ -4032,7 +3916,7 @@
     </w:p>
     <w:p>
       <w:pPr>
-        <w:pStyle w:val="style44"/>
+        <w:pStyle w:val="style47"/>
         <w:tabs>
           <w:tab w:leader="none" w:pos="720" w:val="left"/>
           <w:tab w:leader="none" w:pos="3690" w:val="left"/>
@@ -4062,7 +3946,7 @@
     </w:p>
     <w:p>
       <w:pPr>
-        <w:pStyle w:val="style44"/>
+        <w:pStyle w:val="style47"/>
         <w:tabs>
           <w:tab w:leader="none" w:pos="720" w:val="left"/>
           <w:tab w:leader="none" w:pos="3690" w:val="left"/>
@@ -4097,7 +3981,7 @@
         </w:tblCellMar>
       </w:tblPr>
       <w:tblGrid>
-        <w:gridCol w:w="2994"/>
+        <w:gridCol w:w="2993"/>
         <w:gridCol w:w="6575"/>
       </w:tblGrid>
       <w:tr>
@@ -4106,7 +3990,7 @@
         </w:trPr>
         <w:tc>
           <w:tcPr>
-            <w:tcW w:type="dxa" w:w="2994"/>
+            <w:tcW w:type="dxa" w:w="2993"/>
             <w:tcBorders>
               <w:top w:val="nil"/>
               <w:left w:val="nil"/>
@@ -4117,7 +4001,7 @@
           </w:tcPr>
           <w:p>
             <w:pPr>
-              <w:pStyle w:val="style44"/>
+              <w:pStyle w:val="style47"/>
               <w:tabs>
                 <w:tab w:leader="none" w:pos="720" w:val="left"/>
                 <w:tab w:leader="none" w:pos="3690" w:val="left"/>
@@ -4156,7 +4040,7 @@
           </w:tcPr>
           <w:p>
             <w:pPr>
-              <w:pStyle w:val="style44"/>
+              <w:pStyle w:val="style47"/>
               <w:tabs>
                 <w:tab w:leader="none" w:pos="720" w:val="left"/>
                 <w:tab w:leader="none" w:pos="3690" w:val="left"/>
@@ -4186,7 +4070,7 @@
         </w:trPr>
         <w:tc>
           <w:tcPr>
-            <w:tcW w:type="dxa" w:w="2994"/>
+            <w:tcW w:type="dxa" w:w="2993"/>
             <w:tcBorders>
               <w:top w:val="nil"/>
               <w:left w:val="nil"/>
@@ -4197,7 +4081,7 @@
           </w:tcPr>
           <w:p>
             <w:pPr>
-              <w:pStyle w:val="style44"/>
+              <w:pStyle w:val="style47"/>
               <w:tabs>
                 <w:tab w:leader="none" w:pos="720" w:val="left"/>
                 <w:tab w:leader="none" w:pos="3690" w:val="left"/>
@@ -4236,7 +4120,7 @@
           </w:tcPr>
           <w:p>
             <w:pPr>
-              <w:pStyle w:val="style44"/>
+              <w:pStyle w:val="style47"/>
               <w:tabs>
                 <w:tab w:leader="none" w:pos="720" w:val="left"/>
                 <w:tab w:leader="none" w:pos="3690" w:val="left"/>
@@ -4266,7 +4150,7 @@
         </w:trPr>
         <w:tc>
           <w:tcPr>
-            <w:tcW w:type="dxa" w:w="2994"/>
+            <w:tcW w:type="dxa" w:w="2993"/>
             <w:tcBorders>
               <w:top w:val="nil"/>
               <w:left w:val="nil"/>
@@ -4277,7 +4161,7 @@
           </w:tcPr>
           <w:p>
             <w:pPr>
-              <w:pStyle w:val="style44"/>
+              <w:pStyle w:val="style47"/>
               <w:tabs>
                 <w:tab w:leader="none" w:pos="720" w:val="left"/>
                 <w:tab w:leader="none" w:pos="3690" w:val="left"/>
@@ -4315,7 +4199,7 @@
           </w:tcPr>
           <w:p>
             <w:pPr>
-              <w:pStyle w:val="style44"/>
+              <w:pStyle w:val="style47"/>
               <w:tabs>
                 <w:tab w:leader="none" w:pos="720" w:val="left"/>
                 <w:tab w:leader="none" w:pos="3690" w:val="left"/>
@@ -4356,7 +4240,7 @@
         </w:trPr>
         <w:tc>
           <w:tcPr>
-            <w:tcW w:type="dxa" w:w="2994"/>
+            <w:tcW w:type="dxa" w:w="2993"/>
             <w:tcBorders>
               <w:top w:val="nil"/>
               <w:left w:val="nil"/>
@@ -4367,7 +4251,7 @@
           </w:tcPr>
           <w:p>
             <w:pPr>
-              <w:pStyle w:val="style44"/>
+              <w:pStyle w:val="style47"/>
               <w:tabs>
                 <w:tab w:leader="none" w:pos="720" w:val="left"/>
                 <w:tab w:leader="none" w:pos="3690" w:val="left"/>
@@ -4403,7 +4287,7 @@
           </w:tcPr>
           <w:p>
             <w:pPr>
-              <w:pStyle w:val="style44"/>
+              <w:pStyle w:val="style47"/>
               <w:tabs>
                 <w:tab w:leader="none" w:pos="720" w:val="left"/>
                 <w:tab w:leader="none" w:pos="3690" w:val="left"/>
@@ -4425,7 +4309,7 @@
           </w:p>
           <w:p>
             <w:pPr>
-              <w:pStyle w:val="style44"/>
+              <w:pStyle w:val="style47"/>
               <w:tabs>
                 <w:tab w:leader="none" w:pos="720" w:val="left"/>
                 <w:tab w:leader="none" w:pos="3690" w:val="left"/>
@@ -4498,7 +4382,7 @@
           </w:p>
           <w:p>
             <w:pPr>
-              <w:pStyle w:val="style44"/>
+              <w:pStyle w:val="style47"/>
               <w:tabs>
                 <w:tab w:leader="none" w:pos="720" w:val="left"/>
                 <w:tab w:leader="none" w:pos="3690" w:val="left"/>
@@ -4520,7 +4404,7 @@
           </w:p>
           <w:p>
             <w:pPr>
-              <w:pStyle w:val="style44"/>
+              <w:pStyle w:val="style47"/>
               <w:tabs>
                 <w:tab w:leader="none" w:pos="720" w:val="left"/>
                 <w:tab w:leader="none" w:pos="3690" w:val="left"/>
@@ -4559,7 +4443,7 @@
         </w:trPr>
         <w:tc>
           <w:tcPr>
-            <w:tcW w:type="dxa" w:w="2994"/>
+            <w:tcW w:type="dxa" w:w="2993"/>
             <w:tcBorders>
               <w:top w:val="nil"/>
               <w:left w:val="nil"/>
@@ -4570,7 +4454,7 @@
           </w:tcPr>
           <w:p>
             <w:pPr>
-              <w:pStyle w:val="style44"/>
+              <w:pStyle w:val="style47"/>
               <w:tabs>
                 <w:tab w:leader="none" w:pos="720" w:val="left"/>
                 <w:tab w:leader="none" w:pos="3690" w:val="left"/>
@@ -4606,7 +4490,7 @@
           </w:tcPr>
           <w:p>
             <w:pPr>
-              <w:pStyle w:val="style44"/>
+              <w:pStyle w:val="style47"/>
               <w:tabs>
                 <w:tab w:leader="none" w:pos="720" w:val="left"/>
                 <w:tab w:leader="none" w:pos="3690" w:val="left"/>
@@ -4628,7 +4512,7 @@
           </w:p>
           <w:p>
             <w:pPr>
-              <w:pStyle w:val="style44"/>
+              <w:pStyle w:val="style47"/>
               <w:tabs>
                 <w:tab w:leader="none" w:pos="720" w:val="left"/>
                 <w:tab w:leader="none" w:pos="3690" w:val="left"/>
@@ -4697,7 +4581,7 @@
           </w:p>
           <w:p>
             <w:pPr>
-              <w:pStyle w:val="style44"/>
+              <w:pStyle w:val="style47"/>
               <w:tabs>
                 <w:tab w:leader="none" w:pos="720" w:val="left"/>
                 <w:tab w:leader="none" w:pos="3690" w:val="left"/>
@@ -4721,7 +4605,7 @@
           </w:p>
           <w:p>
             <w:pPr>
-              <w:pStyle w:val="style44"/>
+              <w:pStyle w:val="style47"/>
               <w:tabs>
                 <w:tab w:leader="none" w:pos="720" w:val="left"/>
                 <w:tab w:leader="none" w:pos="3690" w:val="left"/>
@@ -4907,7 +4791,7 @@
       </w:tblPr>
       <w:tblGrid>
         <w:gridCol w:w="4786"/>
-        <w:gridCol w:w="4786"/>
+        <w:gridCol w:w="4785"/>
       </w:tblGrid>
       <w:tr>
         <w:trPr>
@@ -4964,7 +4848,7 @@
         </w:tc>
         <w:tc>
           <w:tcPr>
-            <w:tcW w:type="dxa" w:w="4786"/>
+            <w:tcW w:type="dxa" w:w="4785"/>
             <w:tcBorders>
               <w:top w:val="nil"/>
               <w:left w:val="nil"/>
@@ -5067,7 +4951,7 @@
         </w:tc>
         <w:tc>
           <w:tcPr>
-            <w:tcW w:type="dxa" w:w="4786"/>
+            <w:tcW w:type="dxa" w:w="4785"/>
             <w:tcBorders>
               <w:top w:val="nil"/>
               <w:left w:val="nil"/>
@@ -5151,7 +5035,7 @@
       <w:pgNumType w:fmt="decimal"/>
       <w:formProt w:val="false"/>
       <w:textDirection w:val="lrTb"/>
-      <w:docGrid w:charSpace="28672" w:linePitch="360" w:type="default"/>
+      <w:docGrid w:charSpace="32768" w:linePitch="380" w:type="default"/>
     </w:sectPr>
   </w:body>
 </w:document>
@@ -6035,10 +5919,31 @@
       <w:rFonts w:cs="Wingdings"/>
     </w:rPr>
   </w:style>
-  <w:style w:styleId="style38" w:type="paragraph">
+  <w:style w:styleId="style38" w:type="character">
+    <w:name w:val="ListLabel 20"/>
+    <w:next w:val="style38"/>
+    <w:rPr>
+      <w:rFonts w:cs="Symbol"/>
+    </w:rPr>
+  </w:style>
+  <w:style w:styleId="style39" w:type="character">
+    <w:name w:val="ListLabel 21"/>
+    <w:next w:val="style39"/>
+    <w:rPr>
+      <w:rFonts w:cs="Courier New"/>
+    </w:rPr>
+  </w:style>
+  <w:style w:styleId="style40" w:type="character">
+    <w:name w:val="ListLabel 22"/>
+    <w:next w:val="style40"/>
+    <w:rPr>
+      <w:rFonts w:cs="Wingdings"/>
+    </w:rPr>
+  </w:style>
+  <w:style w:styleId="style41" w:type="paragraph">
     <w:name w:val="Heading"/>
     <w:basedOn w:val="style0"/>
-    <w:next w:val="style39"/>
+    <w:next w:val="style42"/>
     <w:pPr>
       <w:keepNext/>
       <w:spacing w:after="120" w:before="240"/>
@@ -6050,29 +5955,29 @@
       <w:szCs w:val="28"/>
     </w:rPr>
   </w:style>
-  <w:style w:styleId="style39" w:type="paragraph">
+  <w:style w:styleId="style42" w:type="paragraph">
     <w:name w:val="Text Body"/>
     <w:basedOn w:val="style0"/>
-    <w:next w:val="style39"/>
+    <w:next w:val="style42"/>
     <w:pPr>
       <w:spacing w:after="120" w:before="0"/>
       <w:contextualSpacing w:val="false"/>
     </w:pPr>
     <w:rPr/>
   </w:style>
-  <w:style w:styleId="style40" w:type="paragraph">
+  <w:style w:styleId="style43" w:type="paragraph">
     <w:name w:val="List"/>
-    <w:basedOn w:val="style39"/>
-    <w:next w:val="style40"/>
+    <w:basedOn w:val="style42"/>
+    <w:next w:val="style43"/>
     <w:pPr/>
     <w:rPr>
       <w:rFonts w:cs="Lohit Hindi"/>
     </w:rPr>
   </w:style>
-  <w:style w:styleId="style41" w:type="paragraph">
+  <w:style w:styleId="style44" w:type="paragraph">
     <w:name w:val="Caption"/>
     <w:basedOn w:val="style0"/>
-    <w:next w:val="style41"/>
+    <w:next w:val="style44"/>
     <w:pPr>
       <w:suppressLineNumbers/>
       <w:spacing w:after="120" w:before="120"/>
@@ -6086,10 +5991,10 @@
       <w:szCs w:val="24"/>
     </w:rPr>
   </w:style>
-  <w:style w:styleId="style42" w:type="paragraph">
+  <w:style w:styleId="style45" w:type="paragraph">
     <w:name w:val="Index"/>
     <w:basedOn w:val="style0"/>
-    <w:next w:val="style42"/>
+    <w:next w:val="style45"/>
     <w:pPr>
       <w:suppressLineNumbers/>
     </w:pPr>
@@ -6097,10 +6002,10 @@
       <w:rFonts w:cs="Lohit Hindi"/>
     </w:rPr>
   </w:style>
-  <w:style w:styleId="style43" w:type="paragraph">
+  <w:style w:styleId="style46" w:type="paragraph">
     <w:name w:val="caption"/>
     <w:basedOn w:val="style0"/>
-    <w:next w:val="style43"/>
+    <w:next w:val="style46"/>
     <w:pPr>
       <w:suppressLineNumbers/>
       <w:spacing w:after="120" w:before="120"/>
@@ -6114,19 +6019,19 @@
       <w:szCs w:val="24"/>
     </w:rPr>
   </w:style>
-  <w:style w:styleId="style44" w:type="paragraph">
+  <w:style w:styleId="style47" w:type="paragraph">
     <w:name w:val="List Paragraph"/>
     <w:basedOn w:val="style0"/>
-    <w:next w:val="style44"/>
+    <w:next w:val="style47"/>
     <w:pPr>
       <w:ind w:hanging="0" w:left="720" w:right="0"/>
     </w:pPr>
     <w:rPr/>
   </w:style>
-  <w:style w:styleId="style45" w:type="paragraph">
+  <w:style w:styleId="style48" w:type="paragraph">
     <w:name w:val="Header"/>
     <w:basedOn w:val="style0"/>
-    <w:next w:val="style45"/>
+    <w:next w:val="style48"/>
     <w:pPr>
       <w:suppressLineNumbers/>
       <w:tabs>
@@ -6138,10 +6043,10 @@
     </w:pPr>
     <w:rPr/>
   </w:style>
-  <w:style w:styleId="style46" w:type="paragraph">
+  <w:style w:styleId="style49" w:type="paragraph">
     <w:name w:val="Footer"/>
     <w:basedOn w:val="style0"/>
-    <w:next w:val="style46"/>
+    <w:next w:val="style49"/>
     <w:pPr>
       <w:suppressLineNumbers/>
       <w:tabs>
@@ -6153,10 +6058,10 @@
     </w:pPr>
     <w:rPr/>
   </w:style>
-  <w:style w:styleId="style47" w:type="paragraph">
+  <w:style w:styleId="style50" w:type="paragraph">
     <w:name w:val="Normal1"/>
     <w:basedOn w:val="style0"/>
-    <w:next w:val="style47"/>
+    <w:next w:val="style50"/>
     <w:pPr>
       <w:spacing w:after="0" w:before="0" w:line="100" w:lineRule="atLeast"/>
       <w:contextualSpacing w:val="false"/>

</xml_diff>

<commit_message>
profile statistics and grunt file added
</commit_message>
<xml_diff>
--- a/routes/uploads/lavanya-resume2014.docx
+++ b/routes/uploads/lavanya-resume2014.docx
@@ -194,7 +194,7 @@
     </w:p>
     <w:p>
       <w:pPr>
-        <w:pStyle w:val="style50"/>
+        <w:pStyle w:val="style47"/>
         <w:tabs>
           <w:tab w:leader="none" w:pos="180" w:val="left"/>
           <w:tab w:leader="none" w:pos="360" w:val="left"/>
@@ -273,7 +273,7 @@
     </w:p>
     <w:p>
       <w:pPr>
-        <w:pStyle w:val="style50"/>
+        <w:pStyle w:val="style47"/>
         <w:numPr>
           <w:ilvl w:val="0"/>
           <w:numId w:val="3"/>
@@ -318,7 +318,7 @@
     </w:p>
     <w:p>
       <w:pPr>
-        <w:pStyle w:val="style50"/>
+        <w:pStyle w:val="style47"/>
         <w:numPr>
           <w:ilvl w:val="0"/>
           <w:numId w:val="3"/>
@@ -358,7 +358,7 @@
     </w:p>
     <w:p>
       <w:pPr>
-        <w:pStyle w:val="style50"/>
+        <w:pStyle w:val="style47"/>
         <w:numPr>
           <w:ilvl w:val="0"/>
           <w:numId w:val="3"/>
@@ -393,7 +393,7 @@
     </w:p>
     <w:p>
       <w:pPr>
-        <w:pStyle w:val="style50"/>
+        <w:pStyle w:val="style47"/>
         <w:numPr>
           <w:ilvl w:val="0"/>
           <w:numId w:val="3"/>
@@ -428,7 +428,7 @@
     </w:p>
     <w:p>
       <w:pPr>
-        <w:pStyle w:val="style50"/>
+        <w:pStyle w:val="style47"/>
         <w:numPr>
           <w:ilvl w:val="0"/>
           <w:numId w:val="3"/>
@@ -476,7 +476,7 @@
     </w:p>
     <w:p>
       <w:pPr>
-        <w:pStyle w:val="style50"/>
+        <w:pStyle w:val="style47"/>
         <w:numPr>
           <w:ilvl w:val="0"/>
           <w:numId w:val="3"/>
@@ -516,7 +516,7 @@
     </w:p>
     <w:p>
       <w:pPr>
-        <w:pStyle w:val="style50"/>
+        <w:pStyle w:val="style47"/>
         <w:numPr>
           <w:ilvl w:val="0"/>
           <w:numId w:val="3"/>
@@ -556,7 +556,7 @@
     </w:p>
     <w:p>
       <w:pPr>
-        <w:pStyle w:val="style50"/>
+        <w:pStyle w:val="style47"/>
         <w:numPr>
           <w:ilvl w:val="0"/>
           <w:numId w:val="3"/>
@@ -583,7 +583,7 @@
     </w:p>
     <w:p>
       <w:pPr>
-        <w:pStyle w:val="style50"/>
+        <w:pStyle w:val="style47"/>
         <w:numPr>
           <w:ilvl w:val="0"/>
           <w:numId w:val="3"/>
@@ -610,7 +610,7 @@
     </w:p>
     <w:p>
       <w:pPr>
-        <w:pStyle w:val="style50"/>
+        <w:pStyle w:val="style47"/>
         <w:tabs>
           <w:tab w:leader="none" w:pos="180" w:val="left"/>
           <w:tab w:leader="none" w:pos="360" w:val="left"/>
@@ -668,7 +668,47 @@
           <w:sz w:val="24"/>
           <w:szCs w:val="24"/>
         </w:rPr>
-        <w:t>Project Name: Ride share (Hybrid Mobile Application)</w:t>
+        <w:t xml:space="preserve">Project Name: </w:t>
+      </w:r>
+      <w:r>
+        <w:rPr>
+          <w:b/>
+          <w:bCs/>
+          <w:i/>
+          <w:sz w:val="24"/>
+          <w:szCs w:val="24"/>
+        </w:rPr>
+        <w:t>Ride share</w:t>
+      </w:r>
+      <w:r>
+        <w:rPr>
+          <w:b/>
+          <w:bCs/>
+          <w:i/>
+          <w:sz w:val="24"/>
+          <w:szCs w:val="24"/>
+        </w:rPr>
+        <w:t xml:space="preserve"> (</w:t>
+      </w:r>
+      <w:r>
+        <w:rPr>
+          <w:b/>
+          <w:bCs/>
+          <w:i/>
+          <w:sz w:val="24"/>
+          <w:szCs w:val="24"/>
+        </w:rPr>
+        <w:t>Hybrid Mobile Application</w:t>
+      </w:r>
+      <w:r>
+        <w:rPr>
+          <w:b/>
+          <w:bCs/>
+          <w:i/>
+          <w:sz w:val="24"/>
+          <w:szCs w:val="24"/>
+        </w:rPr>
+        <w:t>)</w:t>
       </w:r>
     </w:p>
     <w:p>
@@ -694,7 +734,14 @@
           <w:sz w:val="24"/>
           <w:szCs w:val="24"/>
         </w:rPr>
-        <w:t xml:space="preserve"> It is a project for a start up in Australia, which is operating in a collaborating consumption space. The hybrid-mobile application allows to share the ride with each other. Pickup and drop details, ride date and time, car details etc can be shared among a group or more.</w:t>
+        <w:t xml:space="preserve"> </w:t>
+      </w:r>
+      <w:r>
+        <w:rPr>
+          <w:sz w:val="24"/>
+          <w:szCs w:val="24"/>
+        </w:rPr>
+        <w:t>It is a project for a start up in Australia, which is operating in a collaborating consumption space. The hybrid-mobile application allows to share the ride with each other. Pickup and drop details, ride date and time, care details etc can be shared among a group or more.</w:t>
       </w:r>
     </w:p>
     <w:p>
@@ -746,7 +793,14 @@
           <w:sz w:val="24"/>
           <w:szCs w:val="24"/>
         </w:rPr>
-        <w:t xml:space="preserve"> Mobile Angular UI, HTML, CSS3, Bootstrap v3.2.0</w:t>
+        <w:t xml:space="preserve"> </w:t>
+      </w:r>
+      <w:r>
+        <w:rPr>
+          <w:sz w:val="24"/>
+          <w:szCs w:val="24"/>
+        </w:rPr>
+        <w:t>Mobile Angular UI, HTML, CSS3, Bootstrap v3.2.0</w:t>
       </w:r>
     </w:p>
     <w:p>
@@ -777,7 +831,7 @@
     </w:p>
     <w:p>
       <w:pPr>
-        <w:pStyle w:val="style47"/>
+        <w:pStyle w:val="style44"/>
         <w:numPr>
           <w:ilvl w:val="0"/>
           <w:numId w:val="4"/>
@@ -795,12 +849,26 @@
           <w:sz w:val="24"/>
           <w:szCs w:val="24"/>
         </w:rPr>
-        <w:t>Created the responsive design using HTML, CSS3 using bootstrap as the framework.</w:t>
-      </w:r>
-    </w:p>
-    <w:p>
-      <w:pPr>
-        <w:pStyle w:val="style47"/>
+        <w:t>Created the responsive design using HTML, CSS</w:t>
+      </w:r>
+      <w:r>
+        <w:rPr>
+          <w:sz w:val="24"/>
+          <w:szCs w:val="24"/>
+        </w:rPr>
+        <w:t>3</w:t>
+      </w:r>
+      <w:r>
+        <w:rPr>
+          <w:sz w:val="24"/>
+          <w:szCs w:val="24"/>
+        </w:rPr>
+        <w:t xml:space="preserve"> using bootstrap as the framework.</w:t>
+      </w:r>
+    </w:p>
+    <w:p>
+      <w:pPr>
+        <w:pStyle w:val="style44"/>
         <w:numPr>
           <w:ilvl w:val="0"/>
           <w:numId w:val="4"/>
@@ -818,12 +886,40 @@
           <w:sz w:val="24"/>
           <w:szCs w:val="24"/>
         </w:rPr>
-        <w:t>Created the responsive design using HTML, CSS3 using Mobile Angular UI as the framework.</w:t>
-      </w:r>
-    </w:p>
-    <w:p>
-      <w:pPr>
-        <w:pStyle w:val="style47"/>
+        <w:t>Created the responsive design using HTML, CSS</w:t>
+      </w:r>
+      <w:r>
+        <w:rPr>
+          <w:sz w:val="24"/>
+          <w:szCs w:val="24"/>
+        </w:rPr>
+        <w:t>3</w:t>
+      </w:r>
+      <w:r>
+        <w:rPr>
+          <w:sz w:val="24"/>
+          <w:szCs w:val="24"/>
+        </w:rPr>
+        <w:t xml:space="preserve"> using </w:t>
+      </w:r>
+      <w:r>
+        <w:rPr>
+          <w:sz w:val="24"/>
+          <w:szCs w:val="24"/>
+        </w:rPr>
+        <w:t>Mobile Angular UI</w:t>
+      </w:r>
+      <w:r>
+        <w:rPr>
+          <w:sz w:val="24"/>
+          <w:szCs w:val="24"/>
+        </w:rPr>
+        <w:t xml:space="preserve"> as the framework.</w:t>
+      </w:r>
+    </w:p>
+    <w:p>
+      <w:pPr>
+        <w:pStyle w:val="style44"/>
         <w:numPr>
           <w:ilvl w:val="0"/>
           <w:numId w:val="4"/>
@@ -846,7 +942,7 @@
     </w:p>
     <w:p>
       <w:pPr>
-        <w:pStyle w:val="style47"/>
+        <w:pStyle w:val="style44"/>
         <w:numPr>
           <w:ilvl w:val="0"/>
           <w:numId w:val="4"/>
@@ -869,7 +965,7 @@
     </w:p>
     <w:p>
       <w:pPr>
-        <w:pStyle w:val="style50"/>
+        <w:pStyle w:val="style47"/>
         <w:tabs>
           <w:tab w:leader="none" w:pos="180" w:val="left"/>
           <w:tab w:leader="none" w:pos="360" w:val="left"/>
@@ -906,7 +1002,27 @@
           <w:sz w:val="24"/>
           <w:szCs w:val="24"/>
         </w:rPr>
-        <w:t>Project Name: Template-designing (using Qruize media Editor)</w:t>
+        <w:t xml:space="preserve">Project Name: </w:t>
+      </w:r>
+      <w:r>
+        <w:rPr>
+          <w:b/>
+          <w:bCs/>
+          <w:i/>
+          <w:sz w:val="24"/>
+          <w:szCs w:val="24"/>
+        </w:rPr>
+        <w:t>T</w:t>
+      </w:r>
+      <w:r>
+        <w:rPr>
+          <w:b/>
+          <w:bCs/>
+          <w:i/>
+          <w:sz w:val="24"/>
+          <w:szCs w:val="24"/>
+        </w:rPr>
+        <w:t>emplate-designing (using Qruize media Editor)</w:t>
       </w:r>
     </w:p>
     <w:p>
@@ -989,7 +1105,7 @@
     </w:p>
     <w:p>
       <w:pPr>
-        <w:pStyle w:val="style47"/>
+        <w:pStyle w:val="style44"/>
         <w:numPr>
           <w:ilvl w:val="0"/>
           <w:numId w:val="4"/>
@@ -1012,7 +1128,7 @@
     </w:p>
     <w:p>
       <w:pPr>
-        <w:pStyle w:val="style47"/>
+        <w:pStyle w:val="style44"/>
         <w:spacing w:after="0" w:before="0"/>
         <w:contextualSpacing w:val="false"/>
         <w:jc w:val="both"/>
@@ -1058,7 +1174,7 @@
     </w:p>
     <w:p>
       <w:pPr>
-        <w:pStyle w:val="style47"/>
+        <w:pStyle w:val="style44"/>
         <w:numPr>
           <w:ilvl w:val="0"/>
           <w:numId w:val="4"/>
@@ -1081,7 +1197,7 @@
     </w:p>
     <w:p>
       <w:pPr>
-        <w:pStyle w:val="style50"/>
+        <w:pStyle w:val="style47"/>
         <w:tabs>
           <w:tab w:leader="none" w:pos="180" w:val="left"/>
           <w:tab w:leader="none" w:pos="360" w:val="left"/>
@@ -1227,7 +1343,7 @@
     </w:p>
     <w:p>
       <w:pPr>
-        <w:pStyle w:val="style47"/>
+        <w:pStyle w:val="style44"/>
         <w:numPr>
           <w:ilvl w:val="0"/>
           <w:numId w:val="4"/>
@@ -1250,7 +1366,7 @@
     </w:p>
     <w:p>
       <w:pPr>
-        <w:pStyle w:val="style47"/>
+        <w:pStyle w:val="style44"/>
         <w:numPr>
           <w:ilvl w:val="0"/>
           <w:numId w:val="4"/>
@@ -1275,7 +1391,7 @@
     </w:p>
     <w:p>
       <w:pPr>
-        <w:pStyle w:val="style47"/>
+        <w:pStyle w:val="style44"/>
         <w:numPr>
           <w:ilvl w:val="0"/>
           <w:numId w:val="4"/>
@@ -1298,7 +1414,7 @@
     </w:p>
     <w:p>
       <w:pPr>
-        <w:pStyle w:val="style47"/>
+        <w:pStyle w:val="style44"/>
         <w:numPr>
           <w:ilvl w:val="0"/>
           <w:numId w:val="4"/>
@@ -1321,7 +1437,7 @@
     </w:p>
     <w:p>
       <w:pPr>
-        <w:pStyle w:val="style47"/>
+        <w:pStyle w:val="style44"/>
         <w:numPr>
           <w:ilvl w:val="0"/>
           <w:numId w:val="4"/>
@@ -1344,7 +1460,7 @@
     </w:p>
     <w:p>
       <w:pPr>
-        <w:pStyle w:val="style50"/>
+        <w:pStyle w:val="style47"/>
         <w:tabs>
           <w:tab w:leader="none" w:pos="180" w:val="left"/>
           <w:tab w:leader="none" w:pos="360" w:val="left"/>
@@ -1490,7 +1606,7 @@
     </w:p>
     <w:p>
       <w:pPr>
-        <w:pStyle w:val="style47"/>
+        <w:pStyle w:val="style44"/>
         <w:numPr>
           <w:ilvl w:val="0"/>
           <w:numId w:val="4"/>
@@ -1513,7 +1629,7 @@
     </w:p>
     <w:p>
       <w:pPr>
-        <w:pStyle w:val="style47"/>
+        <w:pStyle w:val="style44"/>
         <w:numPr>
           <w:ilvl w:val="0"/>
           <w:numId w:val="4"/>
@@ -1536,7 +1652,7 @@
     </w:p>
     <w:p>
       <w:pPr>
-        <w:pStyle w:val="style47"/>
+        <w:pStyle w:val="style44"/>
         <w:numPr>
           <w:ilvl w:val="0"/>
           <w:numId w:val="4"/>
@@ -1559,7 +1675,7 @@
     </w:p>
     <w:p>
       <w:pPr>
-        <w:pStyle w:val="style47"/>
+        <w:pStyle w:val="style44"/>
         <w:numPr>
           <w:ilvl w:val="0"/>
           <w:numId w:val="4"/>
@@ -1730,7 +1846,7 @@
     </w:p>
     <w:p>
       <w:pPr>
-        <w:pStyle w:val="style47"/>
+        <w:pStyle w:val="style44"/>
         <w:numPr>
           <w:ilvl w:val="0"/>
           <w:numId w:val="4"/>
@@ -1753,7 +1869,7 @@
     </w:p>
     <w:p>
       <w:pPr>
-        <w:pStyle w:val="style47"/>
+        <w:pStyle w:val="style44"/>
         <w:numPr>
           <w:ilvl w:val="0"/>
           <w:numId w:val="4"/>
@@ -1785,7 +1901,7 @@
     </w:p>
     <w:p>
       <w:pPr>
-        <w:pStyle w:val="style47"/>
+        <w:pStyle w:val="style44"/>
         <w:numPr>
           <w:ilvl w:val="0"/>
           <w:numId w:val="4"/>
@@ -1808,7 +1924,7 @@
     </w:p>
     <w:p>
       <w:pPr>
-        <w:pStyle w:val="style47"/>
+        <w:pStyle w:val="style44"/>
         <w:spacing w:after="0" w:before="0"/>
         <w:contextualSpacing w:val="false"/>
         <w:jc w:val="both"/>
@@ -1845,7 +1961,7 @@
     </w:p>
     <w:p>
       <w:pPr>
-        <w:pStyle w:val="style47"/>
+        <w:pStyle w:val="style44"/>
         <w:spacing w:after="0" w:before="0"/>
         <w:ind w:hanging="0" w:left="0" w:right="0"/>
         <w:contextualSpacing w:val="false"/>
@@ -1858,7 +1974,7 @@
     </w:p>
     <w:p>
       <w:pPr>
-        <w:pStyle w:val="style47"/>
+        <w:pStyle w:val="style44"/>
         <w:spacing w:after="0" w:before="0"/>
         <w:ind w:hanging="0" w:left="0" w:right="0"/>
         <w:contextualSpacing w:val="false"/>
@@ -1887,7 +2003,7 @@
     </w:p>
     <w:p>
       <w:pPr>
-        <w:pStyle w:val="style47"/>
+        <w:pStyle w:val="style44"/>
         <w:spacing w:after="0" w:before="0"/>
         <w:ind w:hanging="0" w:left="0" w:right="0"/>
         <w:contextualSpacing w:val="false"/>
@@ -1900,7 +2016,7 @@
     </w:p>
     <w:p>
       <w:pPr>
-        <w:pStyle w:val="style47"/>
+        <w:pStyle w:val="style44"/>
         <w:spacing w:after="0" w:before="0"/>
         <w:ind w:hanging="0" w:left="0" w:right="0"/>
         <w:contextualSpacing w:val="false"/>
@@ -1929,7 +2045,7 @@
     </w:p>
     <w:p>
       <w:pPr>
-        <w:pStyle w:val="style47"/>
+        <w:pStyle w:val="style44"/>
         <w:spacing w:after="0" w:before="0"/>
         <w:ind w:hanging="0" w:left="0" w:right="0"/>
         <w:contextualSpacing w:val="false"/>
@@ -2005,7 +2121,7 @@
     <w:tbl>
       <w:tblPr>
         <w:jc w:val="left"/>
-        <w:tblInd w:type="dxa" w:w="-252"/>
+        <w:tblInd w:type="dxa" w:w="-247"/>
         <w:tblBorders>
           <w:top w:color="00000A" w:space="0" w:sz="4" w:val="single"/>
           <w:left w:color="00000A" w:space="0" w:sz="4" w:val="single"/>
@@ -2016,17 +2132,17 @@
         </w:tblBorders>
         <w:tblCellMar>
           <w:top w:type="dxa" w:w="0"/>
-          <w:left w:type="dxa" w:w="83"/>
+          <w:left w:type="dxa" w:w="88"/>
           <w:bottom w:type="dxa" w:w="0"/>
           <w:right w:type="dxa" w:w="108"/>
         </w:tblCellMar>
       </w:tblPr>
       <w:tblGrid>
-        <w:gridCol w:w="1646"/>
+        <w:gridCol w:w="1647"/>
         <w:gridCol w:w="2824"/>
-        <w:gridCol w:w="2400"/>
-        <w:gridCol w:w="1769"/>
-        <w:gridCol w:w="1769"/>
+        <w:gridCol w:w="2401"/>
+        <w:gridCol w:w="1770"/>
+        <w:gridCol w:w="1766"/>
       </w:tblGrid>
       <w:tr>
         <w:trPr>
@@ -2035,7 +2151,7 @@
         </w:trPr>
         <w:tc>
           <w:tcPr>
-            <w:tcW w:type="dxa" w:w="1646"/>
+            <w:tcW w:type="dxa" w:w="1647"/>
             <w:tcBorders>
               <w:top w:color="00000A" w:space="0" w:sz="4" w:val="single"/>
               <w:left w:color="00000A" w:space="0" w:sz="4" w:val="single"/>
@@ -2044,7 +2160,7 @@
             </w:tcBorders>
             <w:shd w:fill="FFFFFF" w:val="clear"/>
             <w:tcMar>
-              <w:left w:type="dxa" w:w="83"/>
+              <w:left w:type="dxa" w:w="88"/>
             </w:tcMar>
           </w:tcPr>
           <w:p>
@@ -2101,7 +2217,7 @@
             </w:tcBorders>
             <w:shd w:fill="FFFFFF" w:val="clear"/>
             <w:tcMar>
-              <w:left w:type="dxa" w:w="83"/>
+              <w:left w:type="dxa" w:w="88"/>
             </w:tcMar>
           </w:tcPr>
           <w:p>
@@ -2149,7 +2265,7 @@
         </w:tc>
         <w:tc>
           <w:tcPr>
-            <w:tcW w:type="dxa" w:w="2400"/>
+            <w:tcW w:type="dxa" w:w="2401"/>
             <w:tcBorders>
               <w:top w:color="00000A" w:space="0" w:sz="4" w:val="single"/>
               <w:left w:color="00000A" w:space="0" w:sz="4" w:val="single"/>
@@ -2158,7 +2274,7 @@
             </w:tcBorders>
             <w:shd w:fill="FFFFFF" w:val="clear"/>
             <w:tcMar>
-              <w:left w:type="dxa" w:w="83"/>
+              <w:left w:type="dxa" w:w="88"/>
             </w:tcMar>
           </w:tcPr>
           <w:p>
@@ -2197,7 +2313,7 @@
         </w:tc>
         <w:tc>
           <w:tcPr>
-            <w:tcW w:type="dxa" w:w="1769"/>
+            <w:tcW w:type="dxa" w:w="1770"/>
             <w:tcBorders>
               <w:top w:color="00000A" w:space="0" w:sz="4" w:val="single"/>
               <w:left w:color="00000A" w:space="0" w:sz="4" w:val="single"/>
@@ -2206,7 +2322,7 @@
             </w:tcBorders>
             <w:shd w:fill="FFFFFF" w:val="clear"/>
             <w:tcMar>
-              <w:left w:type="dxa" w:w="83"/>
+              <w:left w:type="dxa" w:w="88"/>
             </w:tcMar>
           </w:tcPr>
           <w:p>
@@ -2245,7 +2361,7 @@
         </w:tc>
         <w:tc>
           <w:tcPr>
-            <w:tcW w:type="dxa" w:w="1769"/>
+            <w:tcW w:type="dxa" w:w="1766"/>
             <w:tcBorders>
               <w:top w:color="00000A" w:space="0" w:sz="4" w:val="single"/>
               <w:left w:color="00000A" w:space="0" w:sz="4" w:val="single"/>
@@ -2254,7 +2370,7 @@
             </w:tcBorders>
             <w:shd w:fill="FFFFFF" w:val="clear"/>
             <w:tcMar>
-              <w:left w:type="dxa" w:w="83"/>
+              <w:left w:type="dxa" w:w="88"/>
             </w:tcMar>
           </w:tcPr>
           <w:p>
@@ -2308,7 +2424,7 @@
         </w:trPr>
         <w:tc>
           <w:tcPr>
-            <w:tcW w:type="dxa" w:w="1646"/>
+            <w:tcW w:type="dxa" w:w="1647"/>
             <w:tcBorders>
               <w:top w:color="00000A" w:space="0" w:sz="4" w:val="single"/>
               <w:left w:color="00000A" w:space="0" w:sz="4" w:val="single"/>
@@ -2317,7 +2433,7 @@
             </w:tcBorders>
             <w:shd w:fill="FFFFFF" w:val="clear"/>
             <w:tcMar>
-              <w:left w:type="dxa" w:w="83"/>
+              <w:left w:type="dxa" w:w="88"/>
             </w:tcMar>
           </w:tcPr>
           <w:p>
@@ -2385,7 +2501,7 @@
             </w:tcBorders>
             <w:shd w:fill="FFFFFF" w:val="clear"/>
             <w:tcMar>
-              <w:left w:type="dxa" w:w="83"/>
+              <w:left w:type="dxa" w:w="88"/>
             </w:tcMar>
           </w:tcPr>
           <w:p>
@@ -2420,7 +2536,7 @@
         </w:tc>
         <w:tc>
           <w:tcPr>
-            <w:tcW w:type="dxa" w:w="2400"/>
+            <w:tcW w:type="dxa" w:w="2401"/>
             <w:tcBorders>
               <w:top w:color="00000A" w:space="0" w:sz="4" w:val="single"/>
               <w:left w:color="00000A" w:space="0" w:sz="4" w:val="single"/>
@@ -2429,7 +2545,7 @@
             </w:tcBorders>
             <w:shd w:fill="FFFFFF" w:val="clear"/>
             <w:tcMar>
-              <w:left w:type="dxa" w:w="83"/>
+              <w:left w:type="dxa" w:w="88"/>
             </w:tcMar>
           </w:tcPr>
           <w:p>
@@ -2482,7 +2598,7 @@
         </w:tc>
         <w:tc>
           <w:tcPr>
-            <w:tcW w:type="dxa" w:w="1769"/>
+            <w:tcW w:type="dxa" w:w="1770"/>
             <w:tcBorders>
               <w:top w:color="00000A" w:space="0" w:sz="4" w:val="single"/>
               <w:left w:color="00000A" w:space="0" w:sz="4" w:val="single"/>
@@ -2491,7 +2607,7 @@
             </w:tcBorders>
             <w:shd w:fill="FFFFFF" w:val="clear"/>
             <w:tcMar>
-              <w:left w:type="dxa" w:w="83"/>
+              <w:left w:type="dxa" w:w="88"/>
             </w:tcMar>
           </w:tcPr>
           <w:p>
@@ -2528,7 +2644,7 @@
         </w:tc>
         <w:tc>
           <w:tcPr>
-            <w:tcW w:type="dxa" w:w="1769"/>
+            <w:tcW w:type="dxa" w:w="1766"/>
             <w:tcBorders>
               <w:top w:color="00000A" w:space="0" w:sz="4" w:val="single"/>
               <w:left w:color="00000A" w:space="0" w:sz="4" w:val="single"/>
@@ -2537,7 +2653,7 @@
             </w:tcBorders>
             <w:shd w:fill="FFFFFF" w:val="clear"/>
             <w:tcMar>
-              <w:left w:type="dxa" w:w="83"/>
+              <w:left w:type="dxa" w:w="88"/>
             </w:tcMar>
           </w:tcPr>
           <w:p>
@@ -2602,7 +2718,7 @@
         </w:trPr>
         <w:tc>
           <w:tcPr>
-            <w:tcW w:type="dxa" w:w="1646"/>
+            <w:tcW w:type="dxa" w:w="1647"/>
             <w:tcBorders>
               <w:top w:color="00000A" w:space="0" w:sz="4" w:val="single"/>
               <w:left w:color="00000A" w:space="0" w:sz="4" w:val="single"/>
@@ -2611,7 +2727,7 @@
             </w:tcBorders>
             <w:shd w:fill="FFFFFF" w:val="clear"/>
             <w:tcMar>
-              <w:left w:type="dxa" w:w="83"/>
+              <w:left w:type="dxa" w:w="88"/>
             </w:tcMar>
           </w:tcPr>
           <w:p>
@@ -2679,7 +2795,7 @@
             </w:tcBorders>
             <w:shd w:fill="FFFFFF" w:val="clear"/>
             <w:tcMar>
-              <w:left w:type="dxa" w:w="83"/>
+              <w:left w:type="dxa" w:w="88"/>
             </w:tcMar>
           </w:tcPr>
           <w:p>
@@ -2721,7 +2837,7 @@
         </w:tc>
         <w:tc>
           <w:tcPr>
-            <w:tcW w:type="dxa" w:w="2400"/>
+            <w:tcW w:type="dxa" w:w="2401"/>
             <w:tcBorders>
               <w:top w:color="00000A" w:space="0" w:sz="4" w:val="single"/>
               <w:left w:color="00000A" w:space="0" w:sz="4" w:val="single"/>
@@ -2730,7 +2846,7 @@
             </w:tcBorders>
             <w:shd w:fill="FFFFFF" w:val="clear"/>
             <w:tcMar>
-              <w:left w:type="dxa" w:w="83"/>
+              <w:left w:type="dxa" w:w="88"/>
             </w:tcMar>
           </w:tcPr>
           <w:p>
@@ -2765,7 +2881,7 @@
         </w:tc>
         <w:tc>
           <w:tcPr>
-            <w:tcW w:type="dxa" w:w="1769"/>
+            <w:tcW w:type="dxa" w:w="1770"/>
             <w:tcBorders>
               <w:top w:color="00000A" w:space="0" w:sz="4" w:val="single"/>
               <w:left w:color="00000A" w:space="0" w:sz="4" w:val="single"/>
@@ -2774,7 +2890,7 @@
             </w:tcBorders>
             <w:shd w:fill="FFFFFF" w:val="clear"/>
             <w:tcMar>
-              <w:left w:type="dxa" w:w="83"/>
+              <w:left w:type="dxa" w:w="88"/>
             </w:tcMar>
           </w:tcPr>
           <w:p>
@@ -2811,7 +2927,7 @@
         </w:tc>
         <w:tc>
           <w:tcPr>
-            <w:tcW w:type="dxa" w:w="1769"/>
+            <w:tcW w:type="dxa" w:w="1766"/>
             <w:tcBorders>
               <w:top w:color="00000A" w:space="0" w:sz="4" w:val="single"/>
               <w:left w:color="00000A" w:space="0" w:sz="4" w:val="single"/>
@@ -2820,7 +2936,7 @@
             </w:tcBorders>
             <w:shd w:fill="FFFFFF" w:val="clear"/>
             <w:tcMar>
-              <w:left w:type="dxa" w:w="83"/>
+              <w:left w:type="dxa" w:w="88"/>
             </w:tcMar>
           </w:tcPr>
           <w:p>
@@ -2871,7 +2987,7 @@
         </w:trPr>
         <w:tc>
           <w:tcPr>
-            <w:tcW w:type="dxa" w:w="1646"/>
+            <w:tcW w:type="dxa" w:w="1647"/>
             <w:tcBorders>
               <w:top w:color="00000A" w:space="0" w:sz="4" w:val="single"/>
               <w:left w:color="00000A" w:space="0" w:sz="4" w:val="single"/>
@@ -2880,7 +2996,7 @@
             </w:tcBorders>
             <w:shd w:fill="FFFFFF" w:val="clear"/>
             <w:tcMar>
-              <w:left w:type="dxa" w:w="83"/>
+              <w:left w:type="dxa" w:w="88"/>
             </w:tcMar>
           </w:tcPr>
           <w:p>
@@ -2937,7 +3053,7 @@
             </w:tcBorders>
             <w:shd w:fill="FFFFFF" w:val="clear"/>
             <w:tcMar>
-              <w:left w:type="dxa" w:w="83"/>
+              <w:left w:type="dxa" w:w="88"/>
             </w:tcMar>
           </w:tcPr>
           <w:p>
@@ -2972,7 +3088,7 @@
         </w:tc>
         <w:tc>
           <w:tcPr>
-            <w:tcW w:type="dxa" w:w="2400"/>
+            <w:tcW w:type="dxa" w:w="2401"/>
             <w:tcBorders>
               <w:top w:color="00000A" w:space="0" w:sz="4" w:val="single"/>
               <w:left w:color="00000A" w:space="0" w:sz="4" w:val="single"/>
@@ -2981,7 +3097,7 @@
             </w:tcBorders>
             <w:shd w:fill="FFFFFF" w:val="clear"/>
             <w:tcMar>
-              <w:left w:type="dxa" w:w="83"/>
+              <w:left w:type="dxa" w:w="88"/>
             </w:tcMar>
           </w:tcPr>
           <w:p>
@@ -3017,7 +3133,7 @@
         </w:tc>
         <w:tc>
           <w:tcPr>
-            <w:tcW w:type="dxa" w:w="1769"/>
+            <w:tcW w:type="dxa" w:w="1770"/>
             <w:tcBorders>
               <w:top w:color="00000A" w:space="0" w:sz="4" w:val="single"/>
               <w:left w:color="00000A" w:space="0" w:sz="4" w:val="single"/>
@@ -3026,7 +3142,7 @@
             </w:tcBorders>
             <w:shd w:fill="FFFFFF" w:val="clear"/>
             <w:tcMar>
-              <w:left w:type="dxa" w:w="83"/>
+              <w:left w:type="dxa" w:w="88"/>
             </w:tcMar>
           </w:tcPr>
           <w:p>
@@ -3063,7 +3179,7 @@
         </w:tc>
         <w:tc>
           <w:tcPr>
-            <w:tcW w:type="dxa" w:w="1769"/>
+            <w:tcW w:type="dxa" w:w="1766"/>
             <w:tcBorders>
               <w:top w:color="00000A" w:space="0" w:sz="4" w:val="single"/>
               <w:left w:color="00000A" w:space="0" w:sz="4" w:val="single"/>
@@ -3072,7 +3188,7 @@
             </w:tcBorders>
             <w:shd w:fill="FFFFFF" w:val="clear"/>
             <w:tcMar>
-              <w:left w:type="dxa" w:w="83"/>
+              <w:left w:type="dxa" w:w="88"/>
             </w:tcMar>
           </w:tcPr>
           <w:p>
@@ -3194,7 +3310,7 @@
         </w:tblCellMar>
       </w:tblPr>
       <w:tblGrid>
-        <w:gridCol w:w="3515"/>
+        <w:gridCol w:w="3516"/>
         <w:gridCol w:w="6144"/>
       </w:tblGrid>
       <w:tr>
@@ -3204,7 +3320,7 @@
         </w:trPr>
         <w:tc>
           <w:tcPr>
-            <w:tcW w:type="dxa" w:w="3515"/>
+            <w:tcW w:type="dxa" w:w="3516"/>
             <w:tcBorders>
               <w:top w:val="nil"/>
               <w:left w:val="nil"/>
@@ -3272,7 +3388,7 @@
         </w:trPr>
         <w:tc>
           <w:tcPr>
-            <w:tcW w:type="dxa" w:w="3515"/>
+            <w:tcW w:type="dxa" w:w="3516"/>
             <w:tcBorders>
               <w:top w:val="nil"/>
               <w:left w:val="nil"/>
@@ -3340,7 +3456,7 @@
         </w:trPr>
         <w:tc>
           <w:tcPr>
-            <w:tcW w:type="dxa" w:w="3515"/>
+            <w:tcW w:type="dxa" w:w="3516"/>
             <w:tcBorders>
               <w:top w:val="nil"/>
               <w:left w:val="nil"/>
@@ -3431,7 +3547,7 @@
     </w:p>
     <w:p>
       <w:pPr>
-        <w:pStyle w:val="style47"/>
+        <w:pStyle w:val="style44"/>
         <w:numPr>
           <w:ilvl w:val="0"/>
           <w:numId w:val="2"/>
@@ -3452,7 +3568,7 @@
     </w:p>
     <w:p>
       <w:pPr>
-        <w:pStyle w:val="style47"/>
+        <w:pStyle w:val="style44"/>
         <w:numPr>
           <w:ilvl w:val="0"/>
           <w:numId w:val="2"/>
@@ -3473,7 +3589,7 @@
     </w:p>
     <w:p>
       <w:pPr>
-        <w:pStyle w:val="style47"/>
+        <w:pStyle w:val="style44"/>
         <w:numPr>
           <w:ilvl w:val="0"/>
           <w:numId w:val="2"/>
@@ -3517,7 +3633,7 @@
     </w:p>
     <w:p>
       <w:pPr>
-        <w:pStyle w:val="style47"/>
+        <w:pStyle w:val="style44"/>
         <w:numPr>
           <w:ilvl w:val="0"/>
           <w:numId w:val="1"/>
@@ -3715,7 +3831,7 @@
     </w:p>
     <w:p>
       <w:pPr>
-        <w:pStyle w:val="style47"/>
+        <w:pStyle w:val="style44"/>
         <w:tabs>
           <w:tab w:leader="none" w:pos="720" w:val="left"/>
           <w:tab w:leader="none" w:pos="3690" w:val="left"/>
@@ -3743,7 +3859,7 @@
     </w:p>
     <w:p>
       <w:pPr>
-        <w:pStyle w:val="style47"/>
+        <w:pStyle w:val="style44"/>
         <w:tabs>
           <w:tab w:leader="none" w:pos="720" w:val="left"/>
           <w:tab w:leader="none" w:pos="3690" w:val="left"/>
@@ -3771,7 +3887,7 @@
     </w:p>
     <w:p>
       <w:pPr>
-        <w:pStyle w:val="style47"/>
+        <w:pStyle w:val="style44"/>
         <w:numPr>
           <w:ilvl w:val="0"/>
           <w:numId w:val="5"/>
@@ -3815,7 +3931,7 @@
     </w:p>
     <w:p>
       <w:pPr>
-        <w:pStyle w:val="style47"/>
+        <w:pStyle w:val="style44"/>
         <w:numPr>
           <w:ilvl w:val="0"/>
           <w:numId w:val="5"/>
@@ -3859,7 +3975,7 @@
     </w:p>
     <w:p>
       <w:pPr>
-        <w:pStyle w:val="style47"/>
+        <w:pStyle w:val="style44"/>
         <w:numPr>
           <w:ilvl w:val="0"/>
           <w:numId w:val="5"/>
@@ -3916,7 +4032,7 @@
     </w:p>
     <w:p>
       <w:pPr>
-        <w:pStyle w:val="style47"/>
+        <w:pStyle w:val="style44"/>
         <w:tabs>
           <w:tab w:leader="none" w:pos="720" w:val="left"/>
           <w:tab w:leader="none" w:pos="3690" w:val="left"/>
@@ -3946,7 +4062,7 @@
     </w:p>
     <w:p>
       <w:pPr>
-        <w:pStyle w:val="style47"/>
+        <w:pStyle w:val="style44"/>
         <w:tabs>
           <w:tab w:leader="none" w:pos="720" w:val="left"/>
           <w:tab w:leader="none" w:pos="3690" w:val="left"/>
@@ -3981,7 +4097,7 @@
         </w:tblCellMar>
       </w:tblPr>
       <w:tblGrid>
-        <w:gridCol w:w="2993"/>
+        <w:gridCol w:w="2994"/>
         <w:gridCol w:w="6575"/>
       </w:tblGrid>
       <w:tr>
@@ -3990,7 +4106,7 @@
         </w:trPr>
         <w:tc>
           <w:tcPr>
-            <w:tcW w:type="dxa" w:w="2993"/>
+            <w:tcW w:type="dxa" w:w="2994"/>
             <w:tcBorders>
               <w:top w:val="nil"/>
               <w:left w:val="nil"/>
@@ -4001,7 +4117,7 @@
           </w:tcPr>
           <w:p>
             <w:pPr>
-              <w:pStyle w:val="style47"/>
+              <w:pStyle w:val="style44"/>
               <w:tabs>
                 <w:tab w:leader="none" w:pos="720" w:val="left"/>
                 <w:tab w:leader="none" w:pos="3690" w:val="left"/>
@@ -4040,7 +4156,7 @@
           </w:tcPr>
           <w:p>
             <w:pPr>
-              <w:pStyle w:val="style47"/>
+              <w:pStyle w:val="style44"/>
               <w:tabs>
                 <w:tab w:leader="none" w:pos="720" w:val="left"/>
                 <w:tab w:leader="none" w:pos="3690" w:val="left"/>
@@ -4070,7 +4186,7 @@
         </w:trPr>
         <w:tc>
           <w:tcPr>
-            <w:tcW w:type="dxa" w:w="2993"/>
+            <w:tcW w:type="dxa" w:w="2994"/>
             <w:tcBorders>
               <w:top w:val="nil"/>
               <w:left w:val="nil"/>
@@ -4081,7 +4197,7 @@
           </w:tcPr>
           <w:p>
             <w:pPr>
-              <w:pStyle w:val="style47"/>
+              <w:pStyle w:val="style44"/>
               <w:tabs>
                 <w:tab w:leader="none" w:pos="720" w:val="left"/>
                 <w:tab w:leader="none" w:pos="3690" w:val="left"/>
@@ -4120,7 +4236,7 @@
           </w:tcPr>
           <w:p>
             <w:pPr>
-              <w:pStyle w:val="style47"/>
+              <w:pStyle w:val="style44"/>
               <w:tabs>
                 <w:tab w:leader="none" w:pos="720" w:val="left"/>
                 <w:tab w:leader="none" w:pos="3690" w:val="left"/>
@@ -4150,7 +4266,7 @@
         </w:trPr>
         <w:tc>
           <w:tcPr>
-            <w:tcW w:type="dxa" w:w="2993"/>
+            <w:tcW w:type="dxa" w:w="2994"/>
             <w:tcBorders>
               <w:top w:val="nil"/>
               <w:left w:val="nil"/>
@@ -4161,7 +4277,7 @@
           </w:tcPr>
           <w:p>
             <w:pPr>
-              <w:pStyle w:val="style47"/>
+              <w:pStyle w:val="style44"/>
               <w:tabs>
                 <w:tab w:leader="none" w:pos="720" w:val="left"/>
                 <w:tab w:leader="none" w:pos="3690" w:val="left"/>
@@ -4199,7 +4315,7 @@
           </w:tcPr>
           <w:p>
             <w:pPr>
-              <w:pStyle w:val="style47"/>
+              <w:pStyle w:val="style44"/>
               <w:tabs>
                 <w:tab w:leader="none" w:pos="720" w:val="left"/>
                 <w:tab w:leader="none" w:pos="3690" w:val="left"/>
@@ -4240,7 +4356,7 @@
         </w:trPr>
         <w:tc>
           <w:tcPr>
-            <w:tcW w:type="dxa" w:w="2993"/>
+            <w:tcW w:type="dxa" w:w="2994"/>
             <w:tcBorders>
               <w:top w:val="nil"/>
               <w:left w:val="nil"/>
@@ -4251,7 +4367,7 @@
           </w:tcPr>
           <w:p>
             <w:pPr>
-              <w:pStyle w:val="style47"/>
+              <w:pStyle w:val="style44"/>
               <w:tabs>
                 <w:tab w:leader="none" w:pos="720" w:val="left"/>
                 <w:tab w:leader="none" w:pos="3690" w:val="left"/>
@@ -4287,7 +4403,7 @@
           </w:tcPr>
           <w:p>
             <w:pPr>
-              <w:pStyle w:val="style47"/>
+              <w:pStyle w:val="style44"/>
               <w:tabs>
                 <w:tab w:leader="none" w:pos="720" w:val="left"/>
                 <w:tab w:leader="none" w:pos="3690" w:val="left"/>
@@ -4309,7 +4425,7 @@
           </w:p>
           <w:p>
             <w:pPr>
-              <w:pStyle w:val="style47"/>
+              <w:pStyle w:val="style44"/>
               <w:tabs>
                 <w:tab w:leader="none" w:pos="720" w:val="left"/>
                 <w:tab w:leader="none" w:pos="3690" w:val="left"/>
@@ -4382,7 +4498,7 @@
           </w:p>
           <w:p>
             <w:pPr>
-              <w:pStyle w:val="style47"/>
+              <w:pStyle w:val="style44"/>
               <w:tabs>
                 <w:tab w:leader="none" w:pos="720" w:val="left"/>
                 <w:tab w:leader="none" w:pos="3690" w:val="left"/>
@@ -4404,7 +4520,7 @@
           </w:p>
           <w:p>
             <w:pPr>
-              <w:pStyle w:val="style47"/>
+              <w:pStyle w:val="style44"/>
               <w:tabs>
                 <w:tab w:leader="none" w:pos="720" w:val="left"/>
                 <w:tab w:leader="none" w:pos="3690" w:val="left"/>
@@ -4443,7 +4559,7 @@
         </w:trPr>
         <w:tc>
           <w:tcPr>
-            <w:tcW w:type="dxa" w:w="2993"/>
+            <w:tcW w:type="dxa" w:w="2994"/>
             <w:tcBorders>
               <w:top w:val="nil"/>
               <w:left w:val="nil"/>
@@ -4454,7 +4570,7 @@
           </w:tcPr>
           <w:p>
             <w:pPr>
-              <w:pStyle w:val="style47"/>
+              <w:pStyle w:val="style44"/>
               <w:tabs>
                 <w:tab w:leader="none" w:pos="720" w:val="left"/>
                 <w:tab w:leader="none" w:pos="3690" w:val="left"/>
@@ -4490,7 +4606,7 @@
           </w:tcPr>
           <w:p>
             <w:pPr>
-              <w:pStyle w:val="style47"/>
+              <w:pStyle w:val="style44"/>
               <w:tabs>
                 <w:tab w:leader="none" w:pos="720" w:val="left"/>
                 <w:tab w:leader="none" w:pos="3690" w:val="left"/>
@@ -4512,7 +4628,7 @@
           </w:p>
           <w:p>
             <w:pPr>
-              <w:pStyle w:val="style47"/>
+              <w:pStyle w:val="style44"/>
               <w:tabs>
                 <w:tab w:leader="none" w:pos="720" w:val="left"/>
                 <w:tab w:leader="none" w:pos="3690" w:val="left"/>
@@ -4581,7 +4697,7 @@
           </w:p>
           <w:p>
             <w:pPr>
-              <w:pStyle w:val="style47"/>
+              <w:pStyle w:val="style44"/>
               <w:tabs>
                 <w:tab w:leader="none" w:pos="720" w:val="left"/>
                 <w:tab w:leader="none" w:pos="3690" w:val="left"/>
@@ -4605,7 +4721,7 @@
           </w:p>
           <w:p>
             <w:pPr>
-              <w:pStyle w:val="style47"/>
+              <w:pStyle w:val="style44"/>
               <w:tabs>
                 <w:tab w:leader="none" w:pos="720" w:val="left"/>
                 <w:tab w:leader="none" w:pos="3690" w:val="left"/>
@@ -4791,7 +4907,7 @@
       </w:tblPr>
       <w:tblGrid>
         <w:gridCol w:w="4786"/>
-        <w:gridCol w:w="4785"/>
+        <w:gridCol w:w="4786"/>
       </w:tblGrid>
       <w:tr>
         <w:trPr>
@@ -4848,7 +4964,7 @@
         </w:tc>
         <w:tc>
           <w:tcPr>
-            <w:tcW w:type="dxa" w:w="4785"/>
+            <w:tcW w:type="dxa" w:w="4786"/>
             <w:tcBorders>
               <w:top w:val="nil"/>
               <w:left w:val="nil"/>
@@ -4951,7 +5067,7 @@
         </w:tc>
         <w:tc>
           <w:tcPr>
-            <w:tcW w:type="dxa" w:w="4785"/>
+            <w:tcW w:type="dxa" w:w="4786"/>
             <w:tcBorders>
               <w:top w:val="nil"/>
               <w:left w:val="nil"/>
@@ -5035,7 +5151,7 @@
       <w:pgNumType w:fmt="decimal"/>
       <w:formProt w:val="false"/>
       <w:textDirection w:val="lrTb"/>
-      <w:docGrid w:charSpace="32768" w:linePitch="380" w:type="default"/>
+      <w:docGrid w:charSpace="28672" w:linePitch="360" w:type="default"/>
     </w:sectPr>
   </w:body>
 </w:document>
@@ -5919,31 +6035,10 @@
       <w:rFonts w:cs="Wingdings"/>
     </w:rPr>
   </w:style>
-  <w:style w:styleId="style38" w:type="character">
-    <w:name w:val="ListLabel 20"/>
-    <w:next w:val="style38"/>
-    <w:rPr>
-      <w:rFonts w:cs="Symbol"/>
-    </w:rPr>
-  </w:style>
-  <w:style w:styleId="style39" w:type="character">
-    <w:name w:val="ListLabel 21"/>
-    <w:next w:val="style39"/>
-    <w:rPr>
-      <w:rFonts w:cs="Courier New"/>
-    </w:rPr>
-  </w:style>
-  <w:style w:styleId="style40" w:type="character">
-    <w:name w:val="ListLabel 22"/>
-    <w:next w:val="style40"/>
-    <w:rPr>
-      <w:rFonts w:cs="Wingdings"/>
-    </w:rPr>
-  </w:style>
-  <w:style w:styleId="style41" w:type="paragraph">
+  <w:style w:styleId="style38" w:type="paragraph">
     <w:name w:val="Heading"/>
     <w:basedOn w:val="style0"/>
-    <w:next w:val="style42"/>
+    <w:next w:val="style39"/>
     <w:pPr>
       <w:keepNext/>
       <w:spacing w:after="120" w:before="240"/>
@@ -5955,29 +6050,29 @@
       <w:szCs w:val="28"/>
     </w:rPr>
   </w:style>
-  <w:style w:styleId="style42" w:type="paragraph">
+  <w:style w:styleId="style39" w:type="paragraph">
     <w:name w:val="Text Body"/>
     <w:basedOn w:val="style0"/>
-    <w:next w:val="style42"/>
+    <w:next w:val="style39"/>
     <w:pPr>
       <w:spacing w:after="120" w:before="0"/>
       <w:contextualSpacing w:val="false"/>
     </w:pPr>
     <w:rPr/>
   </w:style>
-  <w:style w:styleId="style43" w:type="paragraph">
+  <w:style w:styleId="style40" w:type="paragraph">
     <w:name w:val="List"/>
-    <w:basedOn w:val="style42"/>
-    <w:next w:val="style43"/>
+    <w:basedOn w:val="style39"/>
+    <w:next w:val="style40"/>
     <w:pPr/>
     <w:rPr>
       <w:rFonts w:cs="Lohit Hindi"/>
     </w:rPr>
   </w:style>
-  <w:style w:styleId="style44" w:type="paragraph">
+  <w:style w:styleId="style41" w:type="paragraph">
     <w:name w:val="Caption"/>
     <w:basedOn w:val="style0"/>
-    <w:next w:val="style44"/>
+    <w:next w:val="style41"/>
     <w:pPr>
       <w:suppressLineNumbers/>
       <w:spacing w:after="120" w:before="120"/>
@@ -5991,10 +6086,10 @@
       <w:szCs w:val="24"/>
     </w:rPr>
   </w:style>
-  <w:style w:styleId="style45" w:type="paragraph">
+  <w:style w:styleId="style42" w:type="paragraph">
     <w:name w:val="Index"/>
     <w:basedOn w:val="style0"/>
-    <w:next w:val="style45"/>
+    <w:next w:val="style42"/>
     <w:pPr>
       <w:suppressLineNumbers/>
     </w:pPr>
@@ -6002,10 +6097,10 @@
       <w:rFonts w:cs="Lohit Hindi"/>
     </w:rPr>
   </w:style>
-  <w:style w:styleId="style46" w:type="paragraph">
+  <w:style w:styleId="style43" w:type="paragraph">
     <w:name w:val="caption"/>
     <w:basedOn w:val="style0"/>
-    <w:next w:val="style46"/>
+    <w:next w:val="style43"/>
     <w:pPr>
       <w:suppressLineNumbers/>
       <w:spacing w:after="120" w:before="120"/>
@@ -6019,19 +6114,19 @@
       <w:szCs w:val="24"/>
     </w:rPr>
   </w:style>
-  <w:style w:styleId="style47" w:type="paragraph">
+  <w:style w:styleId="style44" w:type="paragraph">
     <w:name w:val="List Paragraph"/>
     <w:basedOn w:val="style0"/>
-    <w:next w:val="style47"/>
+    <w:next w:val="style44"/>
     <w:pPr>
       <w:ind w:hanging="0" w:left="720" w:right="0"/>
     </w:pPr>
     <w:rPr/>
   </w:style>
-  <w:style w:styleId="style48" w:type="paragraph">
+  <w:style w:styleId="style45" w:type="paragraph">
     <w:name w:val="Header"/>
     <w:basedOn w:val="style0"/>
-    <w:next w:val="style48"/>
+    <w:next w:val="style45"/>
     <w:pPr>
       <w:suppressLineNumbers/>
       <w:tabs>
@@ -6043,10 +6138,10 @@
     </w:pPr>
     <w:rPr/>
   </w:style>
-  <w:style w:styleId="style49" w:type="paragraph">
+  <w:style w:styleId="style46" w:type="paragraph">
     <w:name w:val="Footer"/>
     <w:basedOn w:val="style0"/>
-    <w:next w:val="style49"/>
+    <w:next w:val="style46"/>
     <w:pPr>
       <w:suppressLineNumbers/>
       <w:tabs>
@@ -6058,10 +6153,10 @@
     </w:pPr>
     <w:rPr/>
   </w:style>
-  <w:style w:styleId="style50" w:type="paragraph">
+  <w:style w:styleId="style47" w:type="paragraph">
     <w:name w:val="Normal1"/>
     <w:basedOn w:val="style0"/>
-    <w:next w:val="style50"/>
+    <w:next w:val="style47"/>
     <w:pPr>
       <w:spacing w:after="0" w:before="0" w:line="100" w:lineRule="atLeast"/>
       <w:contextualSpacing w:val="false"/>

</xml_diff>